<commit_message>
Fix typos, add new exception
</commit_message>
<xml_diff>
--- a/Task 2/Тема 2 - Операторы ветвления и логические операции.docx
+++ b/Task 2/Тема 2 - Операторы ветвления и логические операции.docx
@@ -1270,72 +1270,80 @@
           <w:rPr>
             <w:rFonts w:ascii="Cambria Math" w:hAnsi="Cambria Math"/>
           </w:rPr>
-          <m:t>=|</m:t>
+          <m:t>=</m:t>
         </m:r>
-        <m:sSub>
-          <m:sSubPr>
+        <m:d>
+          <m:dPr>
+            <m:begChr m:val="|"/>
+            <m:endChr m:val="|"/>
             <m:ctrlPr>
               <w:rPr>
                 <w:rFonts w:ascii="Cambria Math" w:hAnsi="Cambria Math"/>
                 <w:i/>
               </w:rPr>
             </m:ctrlPr>
-          </m:sSubPr>
+          </m:dPr>
           <m:e>
+            <m:sSub>
+              <m:sSubPr>
+                <m:ctrlPr>
+                  <w:rPr>
+                    <w:rFonts w:ascii="Cambria Math" w:hAnsi="Cambria Math"/>
+                    <w:i/>
+                  </w:rPr>
+                </m:ctrlPr>
+              </m:sSubPr>
+              <m:e>
+                <m:r>
+                  <w:rPr>
+                    <w:rFonts w:ascii="Cambria Math" w:hAnsi="Cambria Math"/>
+                  </w:rPr>
+                  <m:t>y</m:t>
+                </m:r>
+              </m:e>
+              <m:sub>
+                <m:r>
+                  <w:rPr>
+                    <w:rFonts w:ascii="Cambria Math" w:hAnsi="Cambria Math"/>
+                  </w:rPr>
+                  <m:t>1</m:t>
+                </m:r>
+              </m:sub>
+            </m:sSub>
             <m:r>
               <w:rPr>
                 <w:rFonts w:ascii="Cambria Math" w:hAnsi="Cambria Math"/>
               </w:rPr>
-              <m:t>y</m:t>
+              <m:t>-</m:t>
             </m:r>
+            <m:sSub>
+              <m:sSubPr>
+                <m:ctrlPr>
+                  <w:rPr>
+                    <w:rFonts w:ascii="Cambria Math" w:hAnsi="Cambria Math"/>
+                    <w:i/>
+                  </w:rPr>
+                </m:ctrlPr>
+              </m:sSubPr>
+              <m:e>
+                <m:r>
+                  <w:rPr>
+                    <w:rFonts w:ascii="Cambria Math" w:hAnsi="Cambria Math"/>
+                  </w:rPr>
+                  <m:t>y</m:t>
+                </m:r>
+              </m:e>
+              <m:sub>
+                <m:r>
+                  <w:rPr>
+                    <w:rFonts w:ascii="Cambria Math" w:hAnsi="Cambria Math"/>
+                  </w:rPr>
+                  <m:t>2</m:t>
+                </m:r>
+              </m:sub>
+            </m:sSub>
           </m:e>
-          <m:sub>
-            <m:r>
-              <w:rPr>
-                <w:rFonts w:ascii="Cambria Math" w:hAnsi="Cambria Math"/>
-              </w:rPr>
-              <m:t>1</m:t>
-            </m:r>
-          </m:sub>
-        </m:sSub>
-        <m:r>
-          <w:rPr>
-            <w:rFonts w:ascii="Cambria Math" w:hAnsi="Cambria Math"/>
-          </w:rPr>
-          <m:t>-</m:t>
-        </m:r>
-        <m:sSub>
-          <m:sSubPr>
-            <m:ctrlPr>
-              <w:rPr>
-                <w:rFonts w:ascii="Cambria Math" w:hAnsi="Cambria Math"/>
-                <w:i/>
-              </w:rPr>
-            </m:ctrlPr>
-          </m:sSubPr>
-          <m:e>
-            <m:r>
-              <w:rPr>
-                <w:rFonts w:ascii="Cambria Math" w:hAnsi="Cambria Math"/>
-              </w:rPr>
-              <m:t>y</m:t>
-            </m:r>
-          </m:e>
-          <m:sub>
-            <m:r>
-              <w:rPr>
-                <w:rFonts w:ascii="Cambria Math" w:hAnsi="Cambria Math"/>
-              </w:rPr>
-              <m:t>2</m:t>
-            </m:r>
-          </m:sub>
-        </m:sSub>
-        <m:r>
-          <w:rPr>
-            <w:rFonts w:ascii="Cambria Math" w:hAnsi="Cambria Math"/>
-          </w:rPr>
-          <m:t>|</m:t>
-        </m:r>
+        </m:d>
       </m:oMath>
     </w:p>
     <w:p>
@@ -1465,7 +1473,209 @@
           <w:rPr>
             <w:rFonts w:ascii="Cambria Math" w:hAnsi="Cambria Math"/>
           </w:rPr>
-          <m:t>≠|</m:t>
+          <m:t>≠</m:t>
+        </m:r>
+        <m:d>
+          <m:dPr>
+            <m:begChr m:val="|"/>
+            <m:endChr m:val="|"/>
+            <m:ctrlPr>
+              <w:rPr>
+                <w:rFonts w:ascii="Cambria Math" w:hAnsi="Cambria Math"/>
+                <w:i/>
+              </w:rPr>
+            </m:ctrlPr>
+          </m:dPr>
+          <m:e>
+            <m:sSub>
+              <m:sSubPr>
+                <m:ctrlPr>
+                  <w:rPr>
+                    <w:rFonts w:ascii="Cambria Math" w:hAnsi="Cambria Math"/>
+                    <w:i/>
+                  </w:rPr>
+                </m:ctrlPr>
+              </m:sSubPr>
+              <m:e>
+                <m:r>
+                  <w:rPr>
+                    <w:rFonts w:ascii="Cambria Math" w:hAnsi="Cambria Math"/>
+                  </w:rPr>
+                  <m:t>y</m:t>
+                </m:r>
+              </m:e>
+              <m:sub>
+                <m:r>
+                  <w:rPr>
+                    <w:rFonts w:ascii="Cambria Math" w:hAnsi="Cambria Math"/>
+                  </w:rPr>
+                  <m:t>1</m:t>
+                </m:r>
+              </m:sub>
+            </m:sSub>
+            <m:r>
+              <w:rPr>
+                <w:rFonts w:ascii="Cambria Math" w:hAnsi="Cambria Math"/>
+              </w:rPr>
+              <m:t>-</m:t>
+            </m:r>
+            <m:sSub>
+              <m:sSubPr>
+                <m:ctrlPr>
+                  <w:rPr>
+                    <w:rFonts w:ascii="Cambria Math" w:hAnsi="Cambria Math"/>
+                    <w:i/>
+                  </w:rPr>
+                </m:ctrlPr>
+              </m:sSubPr>
+              <m:e>
+                <m:r>
+                  <w:rPr>
+                    <w:rFonts w:ascii="Cambria Math" w:hAnsi="Cambria Math"/>
+                  </w:rPr>
+                  <m:t>y</m:t>
+                </m:r>
+              </m:e>
+              <m:sub>
+                <m:r>
+                  <w:rPr>
+                    <w:rFonts w:ascii="Cambria Math" w:hAnsi="Cambria Math"/>
+                  </w:rPr>
+                  <m:t>2</m:t>
+                </m:r>
+              </m:sub>
+            </m:sSub>
+          </m:e>
+        </m:d>
+      </m:oMath>
+    </w:p>
+    <w:p>
+      <w:r>
+        <w:t xml:space="preserve">Если условие выполняется, то </w:t>
+      </w:r>
+      <w:r>
+        <w:rPr>
+          <w:b/>
+          <w:bCs/>
+        </w:rPr>
+        <w:t>слон</w:t>
+      </w:r>
+      <w:r>
+        <w:t xml:space="preserve"> не бьет фигру, программа выведет «</w:t>
+      </w:r>
+      <w:r>
+        <w:rPr>
+          <w:lang w:val="en-US"/>
+        </w:rPr>
+        <w:t>Does</w:t>
+      </w:r>
+      <w:r>
+        <w:t xml:space="preserve"> </w:t>
+      </w:r>
+      <w:r>
+        <w:rPr>
+          <w:lang w:val="en-US"/>
+        </w:rPr>
+        <w:t>not</w:t>
+      </w:r>
+      <w:r>
+        <w:t xml:space="preserve"> </w:t>
+      </w:r>
+      <w:r>
+        <w:rPr>
+          <w:lang w:val="en-US"/>
+        </w:rPr>
+        <w:t>beat</w:t>
+      </w:r>
+      <w:r>
+        <w:t>» и завершится.</w:t>
+      </w:r>
+    </w:p>
+    <w:p>
+      <w:pPr>
+        <w:pStyle w:val="Heading3"/>
+        <w:ind w:firstLine="0"/>
+        <w:rPr>
+          <w:i/>
+        </w:rPr>
+      </w:pPr>
+      <w:r>
+        <w:t>2</w:t>
+      </w:r>
+      <w:r>
+        <w:t>.</w:t>
+      </w:r>
+      <w:r>
+        <w:t>3</w:t>
+      </w:r>
+      <w:r>
+        <w:t xml:space="preserve"> </w:t>
+      </w:r>
+      <m:oMath>
+        <m:sSub>
+          <m:sSubPr>
+            <m:ctrlPr>
+              <w:rPr>
+                <w:rFonts w:ascii="Cambria Math" w:hAnsi="Cambria Math"/>
+                <w:i/>
+              </w:rPr>
+            </m:ctrlPr>
+          </m:sSubPr>
+          <m:e>
+            <m:r>
+              <w:rPr>
+                <w:rFonts w:ascii="Cambria Math" w:hAnsi="Cambria Math"/>
+              </w:rPr>
+              <m:t>x</m:t>
+            </m:r>
+          </m:e>
+          <m:sub>
+            <m:r>
+              <w:rPr>
+                <w:rFonts w:ascii="Cambria Math" w:hAnsi="Cambria Math"/>
+              </w:rPr>
+              <m:t>1</m:t>
+            </m:r>
+          </m:sub>
+        </m:sSub>
+        <m:r>
+          <w:rPr>
+            <w:rFonts w:ascii="Cambria Math" w:hAnsi="Cambria Math"/>
+          </w:rPr>
+          <m:t>=</m:t>
+        </m:r>
+        <m:sSub>
+          <m:sSubPr>
+            <m:ctrlPr>
+              <w:rPr>
+                <w:rFonts w:ascii="Cambria Math" w:hAnsi="Cambria Math"/>
+                <w:i/>
+              </w:rPr>
+            </m:ctrlPr>
+          </m:sSubPr>
+          <m:e>
+            <m:r>
+              <w:rPr>
+                <w:rFonts w:ascii="Cambria Math" w:hAnsi="Cambria Math"/>
+              </w:rPr>
+              <m:t>x</m:t>
+            </m:r>
+          </m:e>
+          <m:sub>
+            <m:r>
+              <w:rPr>
+                <w:rFonts w:ascii="Cambria Math" w:hAnsi="Cambria Math"/>
+              </w:rPr>
+              <m:t>2</m:t>
+            </m:r>
+          </m:sub>
+        </m:sSub>
+        <m:r>
+          <w:rPr>
+            <w:rFonts w:ascii="Cambria Math" w:hAnsi="Cambria Math"/>
+            <w:lang w:val="en-US"/>
+          </w:rPr>
+          <m:t xml:space="preserve"> &amp; </m:t>
         </m:r>
         <m:sSub>
           <m:sSubPr>
@@ -1497,7 +1707,7 @@
           <w:rPr>
             <w:rFonts w:ascii="Cambria Math" w:hAnsi="Cambria Math"/>
           </w:rPr>
-          <m:t>-</m:t>
+          <m:t>=</m:t>
         </m:r>
         <m:sSub>
           <m:sSubPr>
@@ -1525,56 +1735,20 @@
             </m:r>
           </m:sub>
         </m:sSub>
-        <m:r>
-          <w:rPr>
-            <w:rFonts w:ascii="Cambria Math" w:hAnsi="Cambria Math"/>
-          </w:rPr>
-          <m:t>|</m:t>
-        </m:r>
       </m:oMath>
     </w:p>
     <w:p>
       <w:r>
-        <w:t xml:space="preserve">Если условие выполняется, то </w:t>
-      </w:r>
-      <w:r>
-        <w:rPr>
-          <w:b/>
-          <w:bCs/>
-        </w:rPr>
-        <w:t>слон</w:t>
-      </w:r>
-      <w:r>
-        <w:t xml:space="preserve"> не бьет фигру, программа выведет «</w:t>
-      </w:r>
-      <w:r>
-        <w:rPr>
-          <w:lang w:val="en-US"/>
-        </w:rPr>
-        <w:t>Does</w:t>
-      </w:r>
-      <w:r>
-        <w:t xml:space="preserve"> </w:t>
-      </w:r>
-      <w:r>
-        <w:rPr>
-          <w:lang w:val="en-US"/>
-        </w:rPr>
-        <w:t>not</w:t>
-      </w:r>
-      <w:r>
-        <w:t xml:space="preserve"> </w:t>
-      </w:r>
-      <w:r>
-        <w:rPr>
-          <w:lang w:val="en-US"/>
-        </w:rPr>
-        <w:t>beat</w:t>
-      </w:r>
-      <w:r>
-        <w:t>» и завершится.</w:t>
-      </w:r>
-    </w:p>
+        <w:t xml:space="preserve">Если условие выполняется, </w:t>
+      </w:r>
+      <w:r>
+        <w:t xml:space="preserve">то слон и фигура стоят на одной клетке, </w:t>
+      </w:r>
+      <w:r>
+        <w:t>программа выведет сообщение «ERROR: bishops and piece must be not on the same coordinate» и завершится с ошибкой.</w:t>
+      </w:r>
+    </w:p>
+    <w:p/>
     <w:p>
       <w:pPr>
         <w:suppressAutoHyphens w:val="0"/>
@@ -1599,16 +1773,16 @@
     <w:tbl>
       <w:tblPr>
         <w:tblStyle w:val="TableGrid"/>
-        <w:tblW w:w="10903" w:type="dxa"/>
+        <w:tblW w:w="11335" w:type="dxa"/>
         <w:tblInd w:w="0" w:type="dxa"/>
         <w:tblLayout w:type="fixed"/>
         <w:tblLook w:val="04A0" w:firstRow="1" w:lastRow="0" w:firstColumn="1" w:lastColumn="0" w:noHBand="0" w:noVBand="1"/>
       </w:tblPr>
       <w:tblGrid>
         <w:gridCol w:w="3017"/>
-        <w:gridCol w:w="3687"/>
-        <w:gridCol w:w="1144"/>
-        <w:gridCol w:w="3055"/>
+        <w:gridCol w:w="3998"/>
+        <w:gridCol w:w="1170"/>
+        <w:gridCol w:w="3150"/>
       </w:tblGrid>
       <w:tr>
         <w:tc>
@@ -1627,7 +1801,7 @@
         </w:tc>
         <w:tc>
           <w:tcPr>
-            <w:tcW w:w="3687" w:type="dxa"/>
+            <w:tcW w:w="3998" w:type="dxa"/>
           </w:tcPr>
           <w:p>
             <w:pPr>
@@ -1641,7 +1815,7 @@
         </w:tc>
         <w:tc>
           <w:tcPr>
-            <w:tcW w:w="1144" w:type="dxa"/>
+            <w:tcW w:w="1170" w:type="dxa"/>
           </w:tcPr>
           <w:p>
             <w:pPr>
@@ -1655,7 +1829,7 @@
         </w:tc>
         <w:tc>
           <w:tcPr>
-            <w:tcW w:w="3055" w:type="dxa"/>
+            <w:tcW w:w="3150" w:type="dxa"/>
           </w:tcPr>
           <w:p>
             <w:pPr>
@@ -1671,7 +1845,7 @@
       <w:tr>
         <w:tc>
           <w:tcPr>
-            <w:tcW w:w="10903" w:type="dxa"/>
+            <w:tcW w:w="11335" w:type="dxa"/>
             <w:gridSpan w:val="4"/>
           </w:tcPr>
           <w:p>
@@ -1847,7 +2021,7 @@
         </w:tc>
         <w:tc>
           <w:tcPr>
-            <w:tcW w:w="3687" w:type="dxa"/>
+            <w:tcW w:w="3998" w:type="dxa"/>
           </w:tcPr>
           <w:p>
             <w:pPr>
@@ -1857,11 +2031,14 @@
             <w:r>
               <w:t>Если хотя бы одна из заданных координат – не число, программа выведет сообщение «ERROR: input must contain only integer numbers» и завершится с ошибкой</w:t>
             </w:r>
+            <w:r>
+              <w:t>.</w:t>
+            </w:r>
           </w:p>
         </w:tc>
         <w:tc>
           <w:tcPr>
-            <w:tcW w:w="1144" w:type="dxa"/>
+            <w:tcW w:w="1170" w:type="dxa"/>
           </w:tcPr>
           <w:p>
             <w:pPr>
@@ -1896,7 +2073,7 @@
         </w:tc>
         <w:tc>
           <w:tcPr>
-            <w:tcW w:w="3055" w:type="dxa"/>
+            <w:tcW w:w="3150" w:type="dxa"/>
           </w:tcPr>
           <w:p>
             <w:pPr>
@@ -2079,7 +2256,7 @@
         </w:tc>
         <w:tc>
           <w:tcPr>
-            <w:tcW w:w="3687" w:type="dxa"/>
+            <w:tcW w:w="3998" w:type="dxa"/>
           </w:tcPr>
           <w:p>
             <w:pPr>
@@ -2117,7 +2294,7 @@
         </w:tc>
         <w:tc>
           <w:tcPr>
-            <w:tcW w:w="1144" w:type="dxa"/>
+            <w:tcW w:w="1170" w:type="dxa"/>
           </w:tcPr>
           <w:p>
             <w:pPr>
@@ -2140,7 +2317,7 @@
         </w:tc>
         <w:tc>
           <w:tcPr>
-            <w:tcW w:w="3055" w:type="dxa"/>
+            <w:tcW w:w="3150" w:type="dxa"/>
           </w:tcPr>
           <w:p>
             <w:pPr>
@@ -2311,7 +2488,7 @@
         </w:tc>
         <w:tc>
           <w:tcPr>
-            <w:tcW w:w="3687" w:type="dxa"/>
+            <w:tcW w:w="3998" w:type="dxa"/>
           </w:tcPr>
           <w:p>
             <w:pPr>
@@ -2334,7 +2511,7 @@
         </w:tc>
         <w:tc>
           <w:tcPr>
-            <w:tcW w:w="1144" w:type="dxa"/>
+            <w:tcW w:w="1170" w:type="dxa"/>
           </w:tcPr>
           <w:p>
             <w:pPr>
@@ -2357,7 +2534,7 @@
         </w:tc>
         <w:tc>
           <w:tcPr>
-            <w:tcW w:w="3055" w:type="dxa"/>
+            <w:tcW w:w="3150" w:type="dxa"/>
           </w:tcPr>
           <w:p>
             <w:pPr>
@@ -2382,7 +2559,7 @@
       <w:tr>
         <w:tc>
           <w:tcPr>
-            <w:tcW w:w="10903" w:type="dxa"/>
+            <w:tcW w:w="11335" w:type="dxa"/>
             <w:gridSpan w:val="4"/>
           </w:tcPr>
           <w:p>
@@ -2404,6 +2581,9 @@
         </w:tc>
       </w:tr>
       <w:tr>
+        <w:trPr>
+          <w:trHeight w:val="782"/>
+        </w:trPr>
         <w:tc>
           <w:tcPr>
             <w:tcW w:w="3017" w:type="dxa"/>
@@ -2563,7 +2743,7 @@
         </w:tc>
         <w:tc>
           <w:tcPr>
-            <w:tcW w:w="3687" w:type="dxa"/>
+            <w:tcW w:w="3998" w:type="dxa"/>
           </w:tcPr>
           <w:p>
             <w:pPr>
@@ -2571,13 +2751,19 @@
               <w:jc w:val="left"/>
             </w:pPr>
             <w:r>
-              <w:t>Если условие выполняется, то слон бьет фигру, программа выведет «Beats» и завершится.</w:t>
+              <w:t>Если условие выполняется, то слон бьет фиг</w:t>
+            </w:r>
+            <w:r>
+              <w:t>у</w:t>
+            </w:r>
+            <w:r>
+              <w:t>ру, программа выведет «Beats» и завершится.</w:t>
             </w:r>
           </w:p>
         </w:tc>
         <w:tc>
           <w:tcPr>
-            <w:tcW w:w="1144" w:type="dxa"/>
+            <w:tcW w:w="1170" w:type="dxa"/>
           </w:tcPr>
           <w:p>
             <w:pPr>
@@ -2600,7 +2786,7 @@
         </w:tc>
         <w:tc>
           <w:tcPr>
-            <w:tcW w:w="3055" w:type="dxa"/>
+            <w:tcW w:w="3150" w:type="dxa"/>
           </w:tcPr>
           <w:p>
             <w:pPr>
@@ -2779,7 +2965,7 @@
         </w:tc>
         <w:tc>
           <w:tcPr>
-            <w:tcW w:w="3687" w:type="dxa"/>
+            <w:tcW w:w="3998" w:type="dxa"/>
           </w:tcPr>
           <w:p>
             <w:pPr>
@@ -2793,7 +2979,7 @@
         </w:tc>
         <w:tc>
           <w:tcPr>
-            <w:tcW w:w="1144" w:type="dxa"/>
+            <w:tcW w:w="1170" w:type="dxa"/>
           </w:tcPr>
           <w:p>
             <w:pPr>
@@ -2816,7 +3002,7 @@
         </w:tc>
         <w:tc>
           <w:tcPr>
-            <w:tcW w:w="3055" w:type="dxa"/>
+            <w:tcW w:w="3150" w:type="dxa"/>
           </w:tcPr>
           <w:p>
             <w:pPr>
@@ -2835,7 +3021,235 @@
           </w:p>
         </w:tc>
       </w:tr>
+      <w:tr>
+        <w:tc>
+          <w:tcPr>
+            <w:tcW w:w="3017" w:type="dxa"/>
+          </w:tcPr>
+          <w:p>
+            <w:pPr>
+              <w:ind w:firstLine="0"/>
+              <w:jc w:val="left"/>
+            </w:pPr>
+            <m:oMathPara>
+              <m:oMath>
+                <m:sSub>
+                  <m:sSubPr>
+                    <m:ctrlPr>
+                      <w:rPr>
+                        <w:rFonts w:ascii="Cambria Math" w:hAnsi="Cambria Math"/>
+                        <w:i/>
+                      </w:rPr>
+                    </m:ctrlPr>
+                  </m:sSubPr>
+                  <m:e>
+                    <m:r>
+                      <w:rPr>
+                        <w:rFonts w:ascii="Cambria Math" w:hAnsi="Cambria Math"/>
+                      </w:rPr>
+                      <m:t>x</m:t>
+                    </m:r>
+                  </m:e>
+                  <m:sub>
+                    <m:r>
+                      <w:rPr>
+                        <w:rFonts w:ascii="Cambria Math" w:hAnsi="Cambria Math"/>
+                      </w:rPr>
+                      <m:t>1</m:t>
+                    </m:r>
+                  </m:sub>
+                </m:sSub>
+                <m:r>
+                  <w:rPr>
+                    <w:rFonts w:ascii="Cambria Math" w:hAnsi="Cambria Math"/>
+                  </w:rPr>
+                  <m:t>=</m:t>
+                </m:r>
+                <m:sSub>
+                  <m:sSubPr>
+                    <m:ctrlPr>
+                      <w:rPr>
+                        <w:rFonts w:ascii="Cambria Math" w:hAnsi="Cambria Math"/>
+                        <w:i/>
+                      </w:rPr>
+                    </m:ctrlPr>
+                  </m:sSubPr>
+                  <m:e>
+                    <m:r>
+                      <w:rPr>
+                        <w:rFonts w:ascii="Cambria Math" w:hAnsi="Cambria Math"/>
+                      </w:rPr>
+                      <m:t>x</m:t>
+                    </m:r>
+                  </m:e>
+                  <m:sub>
+                    <m:r>
+                      <w:rPr>
+                        <w:rFonts w:ascii="Cambria Math" w:hAnsi="Cambria Math"/>
+                      </w:rPr>
+                      <m:t>2</m:t>
+                    </m:r>
+                  </m:sub>
+                </m:sSub>
+                <m:r>
+                  <w:rPr>
+                    <w:rFonts w:ascii="Cambria Math" w:hAnsi="Cambria Math"/>
+                    <w:lang w:val="en-US"/>
+                  </w:rPr>
+                  <m:t xml:space="preserve"> &amp; </m:t>
+                </m:r>
+                <m:sSub>
+                  <m:sSubPr>
+                    <m:ctrlPr>
+                      <w:rPr>
+                        <w:rFonts w:ascii="Cambria Math" w:hAnsi="Cambria Math"/>
+                        <w:i/>
+                      </w:rPr>
+                    </m:ctrlPr>
+                  </m:sSubPr>
+                  <m:e>
+                    <m:r>
+                      <w:rPr>
+                        <w:rFonts w:ascii="Cambria Math" w:hAnsi="Cambria Math"/>
+                      </w:rPr>
+                      <m:t>y</m:t>
+                    </m:r>
+                  </m:e>
+                  <m:sub>
+                    <m:r>
+                      <w:rPr>
+                        <w:rFonts w:ascii="Cambria Math" w:hAnsi="Cambria Math"/>
+                      </w:rPr>
+                      <m:t>1</m:t>
+                    </m:r>
+                  </m:sub>
+                </m:sSub>
+                <m:r>
+                  <w:rPr>
+                    <w:rFonts w:ascii="Cambria Math" w:hAnsi="Cambria Math"/>
+                  </w:rPr>
+                  <m:t>=</m:t>
+                </m:r>
+                <m:sSub>
+                  <m:sSubPr>
+                    <m:ctrlPr>
+                      <w:rPr>
+                        <w:rFonts w:ascii="Cambria Math" w:hAnsi="Cambria Math"/>
+                        <w:i/>
+                      </w:rPr>
+                    </m:ctrlPr>
+                  </m:sSubPr>
+                  <m:e>
+                    <m:r>
+                      <w:rPr>
+                        <w:rFonts w:ascii="Cambria Math" w:hAnsi="Cambria Math"/>
+                      </w:rPr>
+                      <m:t>y</m:t>
+                    </m:r>
+                  </m:e>
+                  <m:sub>
+                    <m:r>
+                      <w:rPr>
+                        <w:rFonts w:ascii="Cambria Math" w:hAnsi="Cambria Math"/>
+                      </w:rPr>
+                      <m:t>2</m:t>
+                    </m:r>
+                  </m:sub>
+                </m:sSub>
+              </m:oMath>
+            </m:oMathPara>
+          </w:p>
+        </w:tc>
+        <w:tc>
+          <w:tcPr>
+            <w:tcW w:w="3998" w:type="dxa"/>
+          </w:tcPr>
+          <w:p>
+            <w:pPr>
+              <w:ind w:firstLine="0"/>
+              <w:jc w:val="left"/>
+            </w:pPr>
+            <w:r>
+              <w:t>Если условие выполняется, то слон и фигура стоят на одной клетке, программа выведет сообщение «ERROR: bishops and piece must be not on the same coordinate» и завершится с ошибкой.</w:t>
+            </w:r>
+          </w:p>
+        </w:tc>
+        <w:tc>
+          <w:tcPr>
+            <w:tcW w:w="1170" w:type="dxa"/>
+          </w:tcPr>
+          <w:p>
+            <w:pPr>
+              <w:ind w:firstLine="0"/>
+              <w:jc w:val="left"/>
+            </w:pPr>
+            <w:r>
+              <w:t>1 1</w:t>
+            </w:r>
+          </w:p>
+          <w:p>
+            <w:pPr>
+              <w:ind w:firstLine="0"/>
+              <w:jc w:val="left"/>
+            </w:pPr>
+            <w:r>
+              <w:t>1 1</w:t>
+            </w:r>
+          </w:p>
+        </w:tc>
+        <w:tc>
+          <w:tcPr>
+            <w:tcW w:w="3150" w:type="dxa"/>
+          </w:tcPr>
+          <w:p>
+            <w:pPr>
+              <w:ind w:firstLine="0"/>
+              <w:jc w:val="left"/>
+              <w:rPr>
+                <w:lang w:val="en-US"/>
+              </w:rPr>
+            </w:pPr>
+            <w:r>
+              <w:t>Сообщение</w:t>
+            </w:r>
+            <w:r>
+              <w:rPr>
+                <w:lang w:val="en-US"/>
+              </w:rPr>
+              <w:t xml:space="preserve"> «</w:t>
+            </w:r>
+            <w:r>
+              <w:rPr>
+                <w:lang w:val="en-US"/>
+              </w:rPr>
+              <w:t>ERROR: bishops and piece must be not on the same coordinate</w:t>
+            </w:r>
+            <w:r>
+              <w:rPr>
+                <w:lang w:val="en-US"/>
+              </w:rPr>
+              <w:t>».</w:t>
+            </w:r>
+          </w:p>
+        </w:tc>
+      </w:tr>
     </w:tbl>
+    <w:p>
+      <w:pPr>
+        <w:pStyle w:val="Heading1"/>
+        <w:ind w:firstLine="0"/>
+      </w:pPr>
+      <w:r>
+        <w:lastRenderedPageBreak/>
+        <w:t>Задача</w:t>
+      </w:r>
+      <w:r>
+        <w:t xml:space="preserve"> </w:t>
+      </w:r>
+      <w:r>
+        <w:t>№2</w:t>
+      </w:r>
+    </w:p>
     <w:p>
       <w:pPr>
         <w:suppressAutoHyphens w:val="0"/>
@@ -2843,6 +3257,48 @@
         <w:ind w:firstLine="0"/>
         <w:jc w:val="left"/>
       </w:pPr>
+      <w:r>
+        <w:t>Напишите программу, которая вводит три числа (</w:t>
+      </w:r>
+      <w:r>
+        <w:rPr>
+          <w:lang w:val="en-US"/>
+        </w:rPr>
+        <w:t>a</w:t>
+      </w:r>
+      <w:r>
+        <w:t xml:space="preserve">, </w:t>
+      </w:r>
+      <w:r>
+        <w:rPr>
+          <w:lang w:val="en-US"/>
+        </w:rPr>
+        <w:t>b</w:t>
+      </w:r>
+      <w:r>
+        <w:t xml:space="preserve">, </w:t>
+      </w:r>
+      <w:r>
+        <w:rPr>
+          <w:lang w:val="en-US"/>
+        </w:rPr>
+        <w:t>c</w:t>
+      </w:r>
+      <w:r>
+        <w:t>) и определяет сколько среди них совпадающих.</w:t>
+      </w:r>
+      <w:r>
+        <w:br/>
+      </w:r>
+      <w:r>
+        <w:t>Входные данные: Строка, содержащая три числа.</w:t>
+      </w:r>
+      <w:r>
+        <w:br/>
+      </w:r>
+      <w:r>
+        <w:t>Выходные данные: Количество совпадающих чисел.</w:t>
+      </w:r>
     </w:p>
     <w:p>
       <w:pPr>
@@ -2851,92 +3307,6 @@
         <w:ind w:firstLine="0"/>
         <w:jc w:val="left"/>
       </w:pPr>
-      <w:r>
-        <w:br w:type="page"/>
-      </w:r>
-    </w:p>
-    <w:p>
-      <w:pPr>
-        <w:pStyle w:val="Heading1"/>
-        <w:ind w:firstLine="0"/>
-      </w:pPr>
-      <w:r>
-        <w:lastRenderedPageBreak/>
-        <w:t>Задача</w:t>
-      </w:r>
-      <w:r>
-        <w:t xml:space="preserve"> </w:t>
-      </w:r>
-      <w:r>
-        <w:t>№</w:t>
-      </w:r>
-      <w:r>
-        <w:t>2</w:t>
-      </w:r>
-    </w:p>
-    <w:p>
-      <w:pPr>
-        <w:suppressAutoHyphens w:val="0"/>
-        <w:spacing w:line="259" w:lineRule="auto"/>
-        <w:ind w:firstLine="0"/>
-        <w:jc w:val="left"/>
-      </w:pPr>
-      <w:r>
-        <w:t>Напишите программу, которая вводит три числа (</w:t>
-      </w:r>
-      <w:r>
-        <w:rPr>
-          <w:lang w:val="en-US"/>
-        </w:rPr>
-        <w:t>a</w:t>
-      </w:r>
-      <w:r>
-        <w:t xml:space="preserve">, </w:t>
-      </w:r>
-      <w:r>
-        <w:rPr>
-          <w:lang w:val="en-US"/>
-        </w:rPr>
-        <w:t>b</w:t>
-      </w:r>
-      <w:r>
-        <w:t xml:space="preserve">, </w:t>
-      </w:r>
-      <w:r>
-        <w:rPr>
-          <w:lang w:val="en-US"/>
-        </w:rPr>
-        <w:t>c</w:t>
-      </w:r>
-      <w:r>
-        <w:t>) и определяет сколько среди них</w:t>
-      </w:r>
-      <w:r>
-        <w:t xml:space="preserve"> </w:t>
-      </w:r>
-      <w:r>
-        <w:t>совпадающих.</w:t>
-      </w:r>
-      <w:r>
-        <w:br/>
-      </w:r>
-      <w:r>
-        <w:t>Входные данные: Строка, содержащая три числа.</w:t>
-      </w:r>
-      <w:r>
-        <w:br/>
-      </w:r>
-      <w:r>
-        <w:t>Выходные данные: Количество совпадающих чисел.</w:t>
-      </w:r>
-    </w:p>
-    <w:p>
-      <w:pPr>
-        <w:suppressAutoHyphens w:val="0"/>
-        <w:spacing w:line="259" w:lineRule="auto"/>
-        <w:ind w:firstLine="0"/>
-        <w:jc w:val="left"/>
-      </w:pPr>
     </w:p>
     <w:p>
       <w:pPr>
@@ -2968,14 +3338,7 @@
           <w:rStyle w:val="Heading2Char"/>
           <w:rFonts w:eastAsia="Calibri"/>
         </w:rPr>
-        <w:t>Числа</w:t>
-      </w:r>
-      <w:r>
-        <w:rPr>
-          <w:rStyle w:val="Heading2Char"/>
-          <w:rFonts w:eastAsia="Calibri"/>
-        </w:rPr>
-        <w:t xml:space="preserve"> </w:t>
+        <w:t xml:space="preserve">Числа </w:t>
       </w:r>
       <w:r>
         <w:rPr>
@@ -3123,14 +3486,7 @@
           <w:rStyle w:val="Heading2Char"/>
           <w:rFonts w:eastAsia="Calibri"/>
         </w:rPr>
-        <w:t xml:space="preserve">. </w:t>
-      </w:r>
-      <w:r>
-        <w:rPr>
-          <w:rStyle w:val="Heading2Char"/>
-          <w:rFonts w:eastAsia="Calibri"/>
-        </w:rPr>
-        <w:t>Поиск совпадающих чисел</w:t>
+        <w:t>. Поиск совпадающих чисел</w:t>
       </w:r>
       <w:r>
         <w:rPr>
@@ -3178,9 +3534,6 @@
       </w:r>
       <m:oMath>
         <m:r>
-          <m:rPr>
-            <m:sty m:val="p"/>
-          </m:rPr>
           <w:rPr>
             <w:rFonts w:ascii="Cambria Math" w:hAnsi="Cambria Math" w:cs="Times New Roman"/>
             <w:color w:val="auto"/>
@@ -3199,13 +3552,7 @@
           <w:rPr>
             <w:rFonts w:ascii="Cambria Math" w:hAnsi="Cambria Math"/>
           </w:rPr>
-          <m:t>a=b</m:t>
-        </m:r>
-        <m:r>
-          <w:rPr>
-            <w:rFonts w:ascii="Cambria Math" w:hAnsi="Cambria Math"/>
-          </w:rPr>
-          <m:t>;</m:t>
+          <m:t>a=b;</m:t>
         </m:r>
         <m:r>
           <w:rPr>
@@ -3242,56 +3589,15 @@
           <w:iCs w:val="0"/>
           <w:color w:val="auto"/>
         </w:rPr>
-        <w:t>2.1.</w:t>
-      </w:r>
-      <w:r>
-        <w:rPr>
-          <w:rFonts w:ascii="Times New Roman" w:hAnsi="Times New Roman" w:cs="Times New Roman"/>
-          <w:i w:val="0"/>
-          <w:iCs w:val="0"/>
-          <w:color w:val="auto"/>
-        </w:rPr>
-        <w:t>2</w:t>
-      </w:r>
-      <w:r>
-        <w:rPr>
-          <w:rFonts w:ascii="Times New Roman" w:hAnsi="Times New Roman" w:cs="Times New Roman"/>
-          <w:i w:val="0"/>
-          <w:iCs w:val="0"/>
-          <w:color w:val="auto"/>
-        </w:rPr>
-        <w:t xml:space="preserve"> </w:t>
+        <w:t xml:space="preserve">2.1.2 </w:t>
       </w:r>
       <m:oMath>
         <m:r>
-          <m:rPr>
-            <m:sty m:val="p"/>
-          </m:rPr>
           <w:rPr>
             <w:rFonts w:ascii="Cambria Math" w:hAnsi="Cambria Math" w:cs="Times New Roman"/>
             <w:color w:val="auto"/>
           </w:rPr>
-          <m:t>a</m:t>
-        </m:r>
-        <m:r>
-          <m:rPr>
-            <m:sty m:val="p"/>
-          </m:rPr>
-          <w:rPr>
-            <w:rFonts w:ascii="Cambria Math" w:hAnsi="Cambria Math" w:cs="Times New Roman"/>
-            <w:color w:val="auto"/>
-          </w:rPr>
-          <m:t>≠</m:t>
-        </m:r>
-        <m:r>
-          <m:rPr>
-            <m:sty m:val="p"/>
-          </m:rPr>
-          <w:rPr>
-            <w:rFonts w:ascii="Cambria Math" w:hAnsi="Cambria Math" w:cs="Times New Roman"/>
-            <w:color w:val="auto"/>
-          </w:rPr>
-          <m:t>c</m:t>
+          <m:t>a≠c</m:t>
         </m:r>
       </m:oMath>
     </w:p>
@@ -3305,13 +3611,7 @@
           <w:rPr>
             <w:rFonts w:ascii="Cambria Math" w:hAnsi="Cambria Math"/>
           </w:rPr>
-          <m:t>a=b</m:t>
-        </m:r>
-        <m:r>
-          <w:rPr>
-            <w:rFonts w:ascii="Cambria Math" w:hAnsi="Cambria Math"/>
-          </w:rPr>
-          <m:t>;</m:t>
+          <m:t>a=b;</m:t>
         </m:r>
         <m:r>
           <w:rPr>
@@ -3324,13 +3624,7 @@
           <w:rPr>
             <w:rFonts w:ascii="Cambria Math" w:hAnsi="Cambria Math"/>
           </w:rPr>
-          <m:t>≠</m:t>
-        </m:r>
-        <m:r>
-          <w:rPr>
-            <w:rFonts w:ascii="Cambria Math" w:hAnsi="Cambria Math"/>
-          </w:rPr>
-          <m:t>c</m:t>
+          <m:t>≠c</m:t>
         </m:r>
       </m:oMath>
       <w:r>
@@ -3340,16 +3634,7 @@
         <w:t xml:space="preserve"> 2 </w:t>
       </w:r>
       <w:r>
-        <w:t>числа</w:t>
-      </w:r>
-      <w:r>
-        <w:t>, программа выведет «</w:t>
-      </w:r>
-      <w:r>
-        <w:t>2</w:t>
-      </w:r>
-      <w:r>
-        <w:t xml:space="preserve">» и завершит работу. </w:t>
+        <w:t xml:space="preserve">числа, программа выведет «2» и завершит работу. </w:t>
       </w:r>
     </w:p>
     <w:p>
@@ -3368,9 +3653,6 @@
         <w:t>.</w:t>
       </w:r>
       <w:r>
-        <w:rPr>
-          <w:lang w:val="en-US"/>
-        </w:rPr>
         <w:t>2</w:t>
       </w:r>
       <w:r>
@@ -3381,25 +3663,7 @@
           <w:rPr>
             <w:rFonts w:ascii="Cambria Math" w:hAnsi="Cambria Math"/>
           </w:rPr>
-          <m:t>a=c;</m:t>
-        </m:r>
-        <m:r>
-          <w:rPr>
-            <w:rFonts w:ascii="Cambria Math" w:hAnsi="Cambria Math"/>
-          </w:rPr>
-          <m:t>a</m:t>
-        </m:r>
-        <m:r>
-          <w:rPr>
-            <w:rFonts w:ascii="Cambria Math" w:hAnsi="Cambria Math"/>
-          </w:rPr>
-          <m:t>≠</m:t>
-        </m:r>
-        <m:r>
-          <w:rPr>
-            <w:rFonts w:ascii="Cambria Math" w:hAnsi="Cambria Math"/>
-          </w:rPr>
-          <m:t>b</m:t>
+          <m:t>a=c;a≠b</m:t>
         </m:r>
       </m:oMath>
     </w:p>
@@ -3419,25 +3683,7 @@
           <w:rPr>
             <w:rFonts w:ascii="Cambria Math" w:hAnsi="Cambria Math"/>
           </w:rPr>
-          <m:t>=</m:t>
-        </m:r>
-        <m:r>
-          <w:rPr>
-            <w:rFonts w:ascii="Cambria Math" w:hAnsi="Cambria Math"/>
-          </w:rPr>
-          <m:t>c</m:t>
-        </m:r>
-        <m:r>
-          <w:rPr>
-            <w:rFonts w:ascii="Cambria Math" w:hAnsi="Cambria Math"/>
-          </w:rPr>
-          <m:t>;</m:t>
-        </m:r>
-        <m:r>
-          <w:rPr>
-            <w:rFonts w:ascii="Cambria Math" w:hAnsi="Cambria Math"/>
-          </w:rPr>
-          <m:t>a≠b</m:t>
+          <m:t>=c;a≠b</m:t>
         </m:r>
       </m:oMath>
       <w:r>
@@ -3447,10 +3693,7 @@
         <w:t xml:space="preserve"> 2 </w:t>
       </w:r>
       <w:r>
-        <w:t>числа, программа выведет «2» и завершит работу</w:t>
-      </w:r>
-      <w:r>
-        <w:t>.</w:t>
+        <w:t>числа, программа выведет «2» и завершит работу.</w:t>
       </w:r>
     </w:p>
     <w:p>
@@ -3473,37 +3716,6 @@
       </w:r>
       <w:r>
         <w:t xml:space="preserve"> </w:t>
-      </w:r>
-      <m:oMath>
-        <m:r>
-          <w:rPr>
-            <w:rFonts w:ascii="Cambria Math" w:hAnsi="Cambria Math"/>
-          </w:rPr>
-          <m:t>b=c;</m:t>
-        </m:r>
-        <m:r>
-          <w:rPr>
-            <w:rFonts w:ascii="Cambria Math" w:hAnsi="Cambria Math"/>
-          </w:rPr>
-          <m:t>a</m:t>
-        </m:r>
-        <m:r>
-          <w:rPr>
-            <w:rFonts w:ascii="Cambria Math" w:hAnsi="Cambria Math"/>
-          </w:rPr>
-          <m:t>≠c</m:t>
-        </m:r>
-        <m:r>
-          <w:rPr>
-            <w:rFonts w:ascii="Cambria Math" w:hAnsi="Cambria Math"/>
-          </w:rPr>
-          <m:t>;a≠b</m:t>
-        </m:r>
-      </m:oMath>
-    </w:p>
-    <w:p>
-      <w:r>
-        <w:t xml:space="preserve">Если </w:t>
       </w:r>
       <m:oMath>
         <m:r>
@@ -3513,55 +3725,56 @@
           <m:t>b=c;a≠c;a≠b</m:t>
         </m:r>
       </m:oMath>
-      <w:r>
-        <w:t>, то совпадают</w:t>
-      </w:r>
-      <w:r>
-        <w:t xml:space="preserve"> 2 </w:t>
-      </w:r>
-      <w:r>
-        <w:t>числа, программа выведет «2» и завершит работу.</w:t>
-      </w:r>
-    </w:p>
-    <w:p>
-      <w:pPr>
-        <w:pStyle w:val="Heading3"/>
-        <w:ind w:firstLine="0"/>
-        <w:jc w:val="left"/>
-        <w:rPr>
-          <w:i/>
-        </w:rPr>
-      </w:pPr>
-      <w:r>
-        <w:t>2</w:t>
-      </w:r>
-      <w:r>
-        <w:t>.</w:t>
-      </w:r>
-      <w:r>
-        <w:t>3</w:t>
-      </w:r>
-      <w:r>
-        <w:t xml:space="preserve"> </w:t>
+    </w:p>
+    <w:p>
+      <w:r>
+        <w:t xml:space="preserve">Если </w:t>
       </w:r>
       <m:oMath>
         <m:r>
           <w:rPr>
             <w:rFonts w:ascii="Cambria Math" w:hAnsi="Cambria Math"/>
           </w:rPr>
-          <m:t>a≠c;a≠b</m:t>
+          <m:t>b=c;a≠c;a≠b</m:t>
         </m:r>
+      </m:oMath>
+      <w:r>
+        <w:t>, то совпадают</w:t>
+      </w:r>
+      <w:r>
+        <w:t xml:space="preserve"> 2 </w:t>
+      </w:r>
+      <w:r>
+        <w:t>числа, программа выведет «2» и завершит работу.</w:t>
+      </w:r>
+    </w:p>
+    <w:p>
+      <w:pPr>
+        <w:pStyle w:val="Heading3"/>
+        <w:ind w:firstLine="0"/>
+        <w:jc w:val="left"/>
+        <w:rPr>
+          <w:i/>
+        </w:rPr>
+      </w:pPr>
+      <w:r>
+        <w:t>2</w:t>
+      </w:r>
+      <w:r>
+        <w:t>.</w:t>
+      </w:r>
+      <w:r>
+        <w:t>3</w:t>
+      </w:r>
+      <w:r>
+        <w:t xml:space="preserve"> </w:t>
+      </w:r>
+      <m:oMath>
         <m:r>
           <w:rPr>
             <w:rFonts w:ascii="Cambria Math" w:hAnsi="Cambria Math"/>
           </w:rPr>
-          <m:t>;</m:t>
-        </m:r>
-        <m:r>
-          <w:rPr>
-            <w:rFonts w:ascii="Cambria Math" w:hAnsi="Cambria Math"/>
-          </w:rPr>
-          <m:t>b≠c</m:t>
+          <m:t>a≠c;a≠b;b≠c</m:t>
         </m:r>
       </m:oMath>
     </w:p>
@@ -3699,10 +3912,7 @@
               <w:jc w:val="left"/>
             </w:pPr>
             <w:r>
-              <w:t>Числа</w:t>
-            </w:r>
-            <w:r>
-              <w:t xml:space="preserve"> заданы верно</w:t>
+              <w:t>Числа заданы верно</w:t>
             </w:r>
           </w:p>
         </w:tc>
@@ -3910,13 +4120,7 @@
                 <w:rPr>
                   <w:rFonts w:ascii="Cambria Math" w:hAnsi="Cambria Math"/>
                 </w:rPr>
-                <m:t>a=b</m:t>
-              </m:r>
-              <m:r>
-                <w:rPr>
-                  <w:rFonts w:ascii="Cambria Math" w:hAnsi="Cambria Math"/>
-                </w:rPr>
-                <m:t>;</m:t>
+                <m:t>a=b;</m:t>
               </m:r>
               <m:r>
                 <w:rPr>
@@ -4026,13 +4230,7 @@
                 <w:rPr>
                   <w:rFonts w:ascii="Cambria Math" w:hAnsi="Cambria Math"/>
                 </w:rPr>
-                <m:t>a=b</m:t>
-              </m:r>
-              <m:r>
-                <w:rPr>
-                  <w:rFonts w:ascii="Cambria Math" w:hAnsi="Cambria Math"/>
-                </w:rPr>
-                <m:t>;</m:t>
+                <m:t>a=b;</m:t>
               </m:r>
               <m:r>
                 <w:rPr>
@@ -4254,6 +4452,9 @@
               <w:ind w:firstLine="0"/>
               <w:jc w:val="left"/>
             </w:pPr>
+            <w:r>
+              <w:t>1 2 2</w:t>
+            </w:r>
           </w:p>
         </w:tc>
         <w:tc>
@@ -4326,12 +4527,6 @@
               <w:t>, то ни одно число не совпадает с другим (то есть каждое совпадает только с самим собой), программа выведет «1» и завершит работу.</w:t>
             </w:r>
           </w:p>
-          <w:p>
-            <w:pPr>
-              <w:ind w:firstLine="0"/>
-              <w:jc w:val="left"/>
-            </w:pPr>
-          </w:p>
         </w:tc>
         <w:tc>
           <w:tcPr>
@@ -4342,6 +4537,9 @@
               <w:ind w:firstLine="0"/>
               <w:jc w:val="left"/>
             </w:pPr>
+            <w:r>
+              <w:t>1 2 3</w:t>
+            </w:r>
           </w:p>
         </w:tc>
         <w:tc>
@@ -4654,9 +4852,24 @@
         <w:spacing w:line="259" w:lineRule="auto"/>
         <w:ind w:firstLine="0"/>
         <w:jc w:val="left"/>
-      </w:pPr>
-      <w:r>
-        <w:t>(рис 4)</w:t>
+        <w:rPr>
+          <w:lang w:val="en-US"/>
+        </w:rPr>
+      </w:pPr>
+      <w:r>
+        <w:rPr>
+          <w:lang w:val="en-US"/>
+        </w:rPr>
+        <w:t>(</w:t>
+      </w:r>
+      <w:r>
+        <w:t>рис</w:t>
+      </w:r>
+      <w:r>
+        <w:rPr>
+          <w:lang w:val="en-US"/>
+        </w:rPr>
+        <w:t xml:space="preserve"> 4)</w:t>
       </w:r>
     </w:p>
     <w:p>
@@ -4880,8 +5093,20 @@
           <w:szCs w:val="21"/>
           <w:lang w:val="en-US"/>
         </w:rPr>
-        <w:t xml:space="preserve"> std;</w:t>
-      </w:r>
+        <w:t xml:space="preserve"> </w:t>
+      </w:r>
+      <w:proofErr w:type="gramStart"/>
+      <w:r>
+        <w:rPr>
+          <w:rFonts w:ascii="JetBrains Mono" w:eastAsia="Times New Roman" w:hAnsi="JetBrains Mono"/>
+          <w:color w:val="F8F8F2"/>
+          <w:sz w:val="21"/>
+          <w:szCs w:val="21"/>
+          <w:lang w:val="en-US"/>
+        </w:rPr>
+        <w:t>std;</w:t>
+      </w:r>
+      <w:proofErr w:type="gramEnd"/>
     </w:p>
     <w:p>
       <w:pPr>
@@ -4934,6 +5159,7 @@
         </w:rPr>
         <w:t xml:space="preserve"> </w:t>
       </w:r>
+      <w:proofErr w:type="gramStart"/>
       <w:r>
         <w:rPr>
           <w:rFonts w:ascii="JetBrains Mono" w:eastAsia="Times New Roman" w:hAnsi="JetBrains Mono"/>
@@ -4952,7 +5178,18 @@
           <w:szCs w:val="21"/>
           <w:lang w:val="en-US"/>
         </w:rPr>
-        <w:t>() {</w:t>
+        <w:t>(</w:t>
+      </w:r>
+      <w:proofErr w:type="gramEnd"/>
+      <w:r>
+        <w:rPr>
+          <w:rFonts w:ascii="JetBrains Mono" w:eastAsia="Times New Roman" w:hAnsi="JetBrains Mono"/>
+          <w:color w:val="F8F8F2"/>
+          <w:sz w:val="21"/>
+          <w:szCs w:val="21"/>
+          <w:lang w:val="en-US"/>
+        </w:rPr>
+        <w:t>) {</w:t>
       </w:r>
     </w:p>
     <w:p>
@@ -5028,8 +5265,20 @@
           <w:szCs w:val="21"/>
           <w:lang w:val="en-US"/>
         </w:rPr>
-        <w:t xml:space="preserve"> x1, y1, x2, y2;</w:t>
-      </w:r>
+        <w:t xml:space="preserve"> x1, y1, x2, </w:t>
+      </w:r>
+      <w:proofErr w:type="gramStart"/>
+      <w:r>
+        <w:rPr>
+          <w:rFonts w:ascii="JetBrains Mono" w:eastAsia="Times New Roman" w:hAnsi="JetBrains Mono"/>
+          <w:color w:val="F8F8F2"/>
+          <w:sz w:val="21"/>
+          <w:szCs w:val="21"/>
+          <w:lang w:val="en-US"/>
+        </w:rPr>
+        <w:t>y2;</w:t>
+      </w:r>
+      <w:proofErr w:type="gramEnd"/>
     </w:p>
     <w:p>
       <w:pPr>
@@ -5166,6 +5415,7 @@
         </w:rPr>
         <w:t xml:space="preserve"> </w:t>
       </w:r>
+      <w:proofErr w:type="gramStart"/>
       <w:r>
         <w:rPr>
           <w:rFonts w:ascii="JetBrains Mono" w:eastAsia="Times New Roman" w:hAnsi="JetBrains Mono"/>
@@ -5186,6 +5436,7 @@
         </w:rPr>
         <w:t>;</w:t>
       </w:r>
+      <w:proofErr w:type="gramEnd"/>
     </w:p>
     <w:p>
       <w:pPr>
@@ -5280,8 +5531,20 @@
           <w:szCs w:val="21"/>
           <w:lang w:val="en-US"/>
         </w:rPr>
-        <w:t xml:space="preserve"> y1;</w:t>
-      </w:r>
+        <w:t xml:space="preserve"> </w:t>
+      </w:r>
+      <w:proofErr w:type="gramStart"/>
+      <w:r>
+        <w:rPr>
+          <w:rFonts w:ascii="JetBrains Mono" w:eastAsia="Times New Roman" w:hAnsi="JetBrains Mono"/>
+          <w:color w:val="F8F8F2"/>
+          <w:sz w:val="21"/>
+          <w:szCs w:val="21"/>
+          <w:lang w:val="en-US"/>
+        </w:rPr>
+        <w:t>y1;</w:t>
+      </w:r>
+      <w:proofErr w:type="gramEnd"/>
     </w:p>
     <w:p>
       <w:pPr>
@@ -5372,7 +5635,18 @@
           <w:szCs w:val="21"/>
           <w:lang w:val="en-US"/>
         </w:rPr>
-        <w:t xml:space="preserve"> (</w:t>
+        <w:t xml:space="preserve"> </w:t>
+      </w:r>
+      <w:proofErr w:type="gramStart"/>
+      <w:r>
+        <w:rPr>
+          <w:rFonts w:ascii="JetBrains Mono" w:eastAsia="Times New Roman" w:hAnsi="JetBrains Mono"/>
+          <w:color w:val="F8F8F2"/>
+          <w:sz w:val="21"/>
+          <w:szCs w:val="21"/>
+          <w:lang w:val="en-US"/>
+        </w:rPr>
+        <w:t>(</w:t>
       </w:r>
       <w:r>
         <w:rPr>
@@ -5392,7 +5666,18 @@
           <w:szCs w:val="21"/>
           <w:lang w:val="en-US"/>
         </w:rPr>
-        <w:t xml:space="preserve">cin </w:t>
+        <w:t>cin</w:t>
+      </w:r>
+      <w:proofErr w:type="gramEnd"/>
+      <w:r>
+        <w:rPr>
+          <w:rFonts w:ascii="JetBrains Mono" w:eastAsia="Times New Roman" w:hAnsi="JetBrains Mono"/>
+          <w:color w:val="F8F8F2"/>
+          <w:sz w:val="21"/>
+          <w:szCs w:val="21"/>
+          <w:lang w:val="en-US"/>
+        </w:rPr>
+        <w:t xml:space="preserve"> </w:t>
       </w:r>
       <w:r>
         <w:rPr>
@@ -5630,6 +5915,7 @@
         </w:rPr>
         <w:t xml:space="preserve"> </w:t>
       </w:r>
+      <w:proofErr w:type="gramStart"/>
       <w:r>
         <w:rPr>
           <w:rFonts w:ascii="JetBrains Mono" w:eastAsia="Times New Roman" w:hAnsi="JetBrains Mono"/>
@@ -5650,6 +5936,7 @@
         </w:rPr>
         <w:t>;</w:t>
       </w:r>
+      <w:proofErr w:type="gramEnd"/>
     </w:p>
     <w:p>
       <w:pPr>
@@ -5746,6 +6033,7 @@
         </w:rPr>
         <w:t xml:space="preserve"> </w:t>
       </w:r>
+      <w:proofErr w:type="gramStart"/>
       <w:r>
         <w:rPr>
           <w:rFonts w:ascii="JetBrains Mono" w:eastAsia="Times New Roman" w:hAnsi="JetBrains Mono"/>
@@ -5766,6 +6054,7 @@
         </w:rPr>
         <w:t>(</w:t>
       </w:r>
+      <w:proofErr w:type="gramEnd"/>
       <w:r>
         <w:rPr>
           <w:rFonts w:ascii="JetBrains Mono" w:eastAsia="Times New Roman" w:hAnsi="JetBrains Mono"/>
@@ -6004,6 +6293,7 @@
         </w:rPr>
         <w:t xml:space="preserve"> </w:t>
       </w:r>
+      <w:proofErr w:type="gramStart"/>
       <w:r>
         <w:rPr>
           <w:rFonts w:ascii="JetBrains Mono" w:eastAsia="Times New Roman" w:hAnsi="JetBrains Mono"/>
@@ -6024,6 +6314,7 @@
         </w:rPr>
         <w:t>;</w:t>
       </w:r>
+      <w:proofErr w:type="gramEnd"/>
     </w:p>
     <w:p>
       <w:pPr>
@@ -6118,8 +6409,20 @@
           <w:szCs w:val="21"/>
           <w:lang w:val="en-US"/>
         </w:rPr>
-        <w:t xml:space="preserve"> y2;</w:t>
-      </w:r>
+        <w:t xml:space="preserve"> </w:t>
+      </w:r>
+      <w:proofErr w:type="gramStart"/>
+      <w:r>
+        <w:rPr>
+          <w:rFonts w:ascii="JetBrains Mono" w:eastAsia="Times New Roman" w:hAnsi="JetBrains Mono"/>
+          <w:color w:val="F8F8F2"/>
+          <w:sz w:val="21"/>
+          <w:szCs w:val="21"/>
+          <w:lang w:val="en-US"/>
+        </w:rPr>
+        <w:t>y2;</w:t>
+      </w:r>
+      <w:proofErr w:type="gramEnd"/>
     </w:p>
     <w:p>
       <w:pPr>
@@ -6210,7 +6513,18 @@
           <w:szCs w:val="21"/>
           <w:lang w:val="en-US"/>
         </w:rPr>
-        <w:t xml:space="preserve"> (</w:t>
+        <w:t xml:space="preserve"> </w:t>
+      </w:r>
+      <w:proofErr w:type="gramStart"/>
+      <w:r>
+        <w:rPr>
+          <w:rFonts w:ascii="JetBrains Mono" w:eastAsia="Times New Roman" w:hAnsi="JetBrains Mono"/>
+          <w:color w:val="F8F8F2"/>
+          <w:sz w:val="21"/>
+          <w:szCs w:val="21"/>
+          <w:lang w:val="en-US"/>
+        </w:rPr>
+        <w:t>(</w:t>
       </w:r>
       <w:r>
         <w:rPr>
@@ -6230,7 +6544,18 @@
           <w:szCs w:val="21"/>
           <w:lang w:val="en-US"/>
         </w:rPr>
-        <w:t xml:space="preserve">cin </w:t>
+        <w:t>cin</w:t>
+      </w:r>
+      <w:proofErr w:type="gramEnd"/>
+      <w:r>
+        <w:rPr>
+          <w:rFonts w:ascii="JetBrains Mono" w:eastAsia="Times New Roman" w:hAnsi="JetBrains Mono"/>
+          <w:color w:val="F8F8F2"/>
+          <w:sz w:val="21"/>
+          <w:szCs w:val="21"/>
+          <w:lang w:val="en-US"/>
+        </w:rPr>
+        <w:t xml:space="preserve"> </w:t>
       </w:r>
       <w:r>
         <w:rPr>
@@ -6468,6 +6793,7 @@
         </w:rPr>
         <w:t xml:space="preserve"> </w:t>
       </w:r>
+      <w:proofErr w:type="gramStart"/>
       <w:r>
         <w:rPr>
           <w:rFonts w:ascii="JetBrains Mono" w:eastAsia="Times New Roman" w:hAnsi="JetBrains Mono"/>
@@ -6488,6 +6814,7 @@
         </w:rPr>
         <w:t>;</w:t>
       </w:r>
+      <w:proofErr w:type="gramEnd"/>
     </w:p>
     <w:p>
       <w:pPr>
@@ -6584,6 +6911,7 @@
         </w:rPr>
         <w:t xml:space="preserve"> </w:t>
       </w:r>
+      <w:proofErr w:type="gramStart"/>
       <w:r>
         <w:rPr>
           <w:rFonts w:ascii="JetBrains Mono" w:eastAsia="Times New Roman" w:hAnsi="JetBrains Mono"/>
@@ -6604,6 +6932,7 @@
         </w:rPr>
         <w:t>(</w:t>
       </w:r>
+      <w:proofErr w:type="gramEnd"/>
       <w:r>
         <w:rPr>
           <w:rFonts w:ascii="JetBrains Mono" w:eastAsia="Times New Roman" w:hAnsi="JetBrains Mono"/>
@@ -6782,6 +7111,7 @@
         </w:rPr>
         <w:t xml:space="preserve"> (</w:t>
       </w:r>
+      <w:proofErr w:type="gramStart"/>
       <w:r>
         <w:rPr>
           <w:rFonts w:ascii="JetBrains Mono" w:eastAsia="Times New Roman" w:hAnsi="JetBrains Mono"/>
@@ -6800,7 +7130,18 @@
           <w:szCs w:val="21"/>
           <w:lang w:val="en-US"/>
         </w:rPr>
-        <w:t xml:space="preserve">(x1, </w:t>
+        <w:t>(</w:t>
+      </w:r>
+      <w:proofErr w:type="gramEnd"/>
+      <w:r>
+        <w:rPr>
+          <w:rFonts w:ascii="JetBrains Mono" w:eastAsia="Times New Roman" w:hAnsi="JetBrains Mono"/>
+          <w:color w:val="F8F8F2"/>
+          <w:sz w:val="21"/>
+          <w:szCs w:val="21"/>
+          <w:lang w:val="en-US"/>
+        </w:rPr>
+        <w:t xml:space="preserve">x1, </w:t>
       </w:r>
       <w:r>
         <w:rPr>
@@ -7058,6 +7399,7 @@
         </w:rPr>
         <w:t xml:space="preserve"> </w:t>
       </w:r>
+      <w:proofErr w:type="gramStart"/>
       <w:r>
         <w:rPr>
           <w:rFonts w:ascii="JetBrains Mono" w:eastAsia="Times New Roman" w:hAnsi="JetBrains Mono"/>
@@ -7078,6 +7420,7 @@
         </w:rPr>
         <w:t>;</w:t>
       </w:r>
+      <w:proofErr w:type="gramEnd"/>
     </w:p>
     <w:p>
       <w:pPr>
@@ -7174,6 +7517,7 @@
         </w:rPr>
         <w:t xml:space="preserve"> </w:t>
       </w:r>
+      <w:proofErr w:type="gramStart"/>
       <w:r>
         <w:rPr>
           <w:rFonts w:ascii="JetBrains Mono" w:eastAsia="Times New Roman" w:hAnsi="JetBrains Mono"/>
@@ -7194,6 +7538,7 @@
         </w:rPr>
         <w:t>(</w:t>
       </w:r>
+      <w:proofErr w:type="gramEnd"/>
       <w:r>
         <w:rPr>
           <w:rFonts w:ascii="JetBrains Mono" w:eastAsia="Times New Roman" w:hAnsi="JetBrains Mono"/>
@@ -7372,6 +7717,7 @@
         </w:rPr>
         <w:t xml:space="preserve"> (</w:t>
       </w:r>
+      <w:proofErr w:type="gramStart"/>
       <w:r>
         <w:rPr>
           <w:rFonts w:ascii="JetBrains Mono" w:eastAsia="Times New Roman" w:hAnsi="JetBrains Mono"/>
@@ -7390,7 +7736,18 @@
           <w:szCs w:val="21"/>
           <w:lang w:val="en-US"/>
         </w:rPr>
-        <w:t xml:space="preserve">(x1, </w:t>
+        <w:t>(</w:t>
+      </w:r>
+      <w:proofErr w:type="gramEnd"/>
+      <w:r>
+        <w:rPr>
+          <w:rFonts w:ascii="JetBrains Mono" w:eastAsia="Times New Roman" w:hAnsi="JetBrains Mono"/>
+          <w:color w:val="F8F8F2"/>
+          <w:sz w:val="21"/>
+          <w:szCs w:val="21"/>
+          <w:lang w:val="en-US"/>
+        </w:rPr>
+        <w:t xml:space="preserve">x1, </w:t>
       </w:r>
       <w:r>
         <w:rPr>
@@ -7648,6 +8005,7 @@
         </w:rPr>
         <w:t xml:space="preserve"> </w:t>
       </w:r>
+      <w:proofErr w:type="gramStart"/>
       <w:r>
         <w:rPr>
           <w:rFonts w:ascii="JetBrains Mono" w:eastAsia="Times New Roman" w:hAnsi="JetBrains Mono"/>
@@ -7668,6 +8026,7 @@
         </w:rPr>
         <w:t>;</w:t>
       </w:r>
+      <w:proofErr w:type="gramEnd"/>
     </w:p>
     <w:p>
       <w:pPr>
@@ -7764,6 +8123,7 @@
         </w:rPr>
         <w:t xml:space="preserve"> </w:t>
       </w:r>
+      <w:proofErr w:type="gramStart"/>
       <w:r>
         <w:rPr>
           <w:rFonts w:ascii="JetBrains Mono" w:eastAsia="Times New Roman" w:hAnsi="JetBrains Mono"/>
@@ -7784,6 +8144,7 @@
         </w:rPr>
         <w:t>(</w:t>
       </w:r>
+      <w:proofErr w:type="gramEnd"/>
       <w:r>
         <w:rPr>
           <w:rFonts w:ascii="JetBrains Mono" w:eastAsia="Times New Roman" w:hAnsi="JetBrains Mono"/>
@@ -7962,6 +8323,7 @@
         </w:rPr>
         <w:t xml:space="preserve"> ((</w:t>
       </w:r>
+      <w:proofErr w:type="gramStart"/>
       <w:r>
         <w:rPr>
           <w:rFonts w:ascii="JetBrains Mono" w:eastAsia="Times New Roman" w:hAnsi="JetBrains Mono"/>
@@ -7980,7 +8342,18 @@
           <w:szCs w:val="21"/>
           <w:lang w:val="en-US"/>
         </w:rPr>
-        <w:t xml:space="preserve">(x1 </w:t>
+        <w:t>(</w:t>
+      </w:r>
+      <w:proofErr w:type="gramEnd"/>
+      <w:r>
+        <w:rPr>
+          <w:rFonts w:ascii="JetBrains Mono" w:eastAsia="Times New Roman" w:hAnsi="JetBrains Mono"/>
+          <w:color w:val="F8F8F2"/>
+          <w:sz w:val="21"/>
+          <w:szCs w:val="21"/>
+          <w:lang w:val="en-US"/>
+        </w:rPr>
+        <w:t xml:space="preserve">x1 </w:t>
       </w:r>
       <w:r>
         <w:rPr>
@@ -8238,6 +8611,7 @@
         </w:rPr>
         <w:t xml:space="preserve"> </w:t>
       </w:r>
+      <w:proofErr w:type="gramStart"/>
       <w:r>
         <w:rPr>
           <w:rFonts w:ascii="JetBrains Mono" w:eastAsia="Times New Roman" w:hAnsi="JetBrains Mono"/>
@@ -8258,6 +8632,7 @@
         </w:rPr>
         <w:t>;</w:t>
       </w:r>
+      <w:proofErr w:type="gramEnd"/>
     </w:p>
     <w:p>
       <w:pPr>
@@ -8510,6 +8885,7 @@
         </w:rPr>
         <w:t xml:space="preserve"> </w:t>
       </w:r>
+      <w:proofErr w:type="gramStart"/>
       <w:r>
         <w:rPr>
           <w:rFonts w:ascii="JetBrains Mono" w:eastAsia="Times New Roman" w:hAnsi="JetBrains Mono"/>
@@ -8530,6 +8906,7 @@
         </w:rPr>
         <w:t>;</w:t>
       </w:r>
+      <w:proofErr w:type="gramEnd"/>
     </w:p>
     <w:p>
       <w:pPr>
@@ -8678,6 +9055,7 @@
         </w:rPr>
         <w:t xml:space="preserve"> </w:t>
       </w:r>
+      <w:proofErr w:type="gramStart"/>
       <w:r>
         <w:rPr>
           <w:rFonts w:ascii="JetBrains Mono" w:eastAsia="Times New Roman" w:hAnsi="JetBrains Mono"/>
@@ -8698,6 +9076,7 @@
         </w:rPr>
         <w:t>;</w:t>
       </w:r>
+      <w:proofErr w:type="gramEnd"/>
     </w:p>
     <w:p>
       <w:pPr>
@@ -8744,17 +9123,32 @@
     <w:p>
       <w:pPr>
         <w:ind w:firstLine="0"/>
-      </w:pPr>
-      <w:r>
-        <w:t>Код программы</w:t>
-      </w:r>
-      <w:r>
-        <w:rPr>
-          <w:lang w:val="en-US"/>
-        </w:rPr>
-        <w:t xml:space="preserve"> </w:t>
-      </w:r>
-      <w:r>
+        <w:rPr>
+          <w:lang w:val="en-US"/>
+        </w:rPr>
+      </w:pPr>
+      <w:r>
+        <w:t>Код</w:t>
+      </w:r>
+      <w:r>
+        <w:rPr>
+          <w:lang w:val="en-US"/>
+        </w:rPr>
+        <w:t xml:space="preserve"> </w:t>
+      </w:r>
+      <w:r>
+        <w:t>программы</w:t>
+      </w:r>
+      <w:r>
+        <w:rPr>
+          <w:lang w:val="en-US"/>
+        </w:rPr>
+        <w:t xml:space="preserve"> </w:t>
+      </w:r>
+      <w:r>
+        <w:rPr>
+          <w:lang w:val="en-US"/>
+        </w:rPr>
         <w:t>№1</w:t>
       </w:r>
     </w:p>
@@ -8764,8 +9158,14 @@
         <w:spacing w:line="259" w:lineRule="auto"/>
         <w:ind w:firstLine="0"/>
         <w:jc w:val="left"/>
-      </w:pPr>
-      <w:r>
+        <w:rPr>
+          <w:lang w:val="en-US"/>
+        </w:rPr>
+      </w:pPr>
+      <w:r>
+        <w:rPr>
+          <w:lang w:val="en-US"/>
+        </w:rPr>
         <w:br w:type="page"/>
       </w:r>
     </w:p>
@@ -8889,8 +9289,20 @@
           <w:szCs w:val="21"/>
           <w:lang w:val="en-US"/>
         </w:rPr>
-        <w:t xml:space="preserve"> std;</w:t>
-      </w:r>
+        <w:t xml:space="preserve"> </w:t>
+      </w:r>
+      <w:proofErr w:type="gramStart"/>
+      <w:r>
+        <w:rPr>
+          <w:rFonts w:ascii="JetBrains Mono" w:eastAsia="Times New Roman" w:hAnsi="JetBrains Mono"/>
+          <w:color w:val="F8F8F2"/>
+          <w:sz w:val="21"/>
+          <w:szCs w:val="21"/>
+          <w:lang w:val="en-US"/>
+        </w:rPr>
+        <w:t>std;</w:t>
+      </w:r>
+      <w:proofErr w:type="gramEnd"/>
     </w:p>
     <w:p>
       <w:pPr>
@@ -8943,6 +9355,7 @@
         </w:rPr>
         <w:t xml:space="preserve"> </w:t>
       </w:r>
+      <w:proofErr w:type="gramStart"/>
       <w:r>
         <w:rPr>
           <w:rFonts w:ascii="JetBrains Mono" w:eastAsia="Times New Roman" w:hAnsi="JetBrains Mono"/>
@@ -8961,7 +9374,18 @@
           <w:szCs w:val="21"/>
           <w:lang w:val="en-US"/>
         </w:rPr>
-        <w:t>() {</w:t>
+        <w:t>(</w:t>
+      </w:r>
+      <w:proofErr w:type="gramEnd"/>
+      <w:r>
+        <w:rPr>
+          <w:rFonts w:ascii="JetBrains Mono" w:eastAsia="Times New Roman" w:hAnsi="JetBrains Mono"/>
+          <w:color w:val="F8F8F2"/>
+          <w:sz w:val="21"/>
+          <w:szCs w:val="21"/>
+          <w:lang w:val="en-US"/>
+        </w:rPr>
+        <w:t>) {</w:t>
       </w:r>
     </w:p>
     <w:p>
@@ -9037,8 +9461,20 @@
           <w:szCs w:val="21"/>
           <w:lang w:val="en-US"/>
         </w:rPr>
-        <w:t xml:space="preserve"> a, b, c;</w:t>
-      </w:r>
+        <w:t xml:space="preserve"> a, b, </w:t>
+      </w:r>
+      <w:proofErr w:type="gramStart"/>
+      <w:r>
+        <w:rPr>
+          <w:rFonts w:ascii="JetBrains Mono" w:eastAsia="Times New Roman" w:hAnsi="JetBrains Mono"/>
+          <w:color w:val="F8F8F2"/>
+          <w:sz w:val="21"/>
+          <w:szCs w:val="21"/>
+          <w:lang w:val="en-US"/>
+        </w:rPr>
+        <w:t>c;</w:t>
+      </w:r>
+      <w:proofErr w:type="gramEnd"/>
     </w:p>
     <w:p>
       <w:pPr>
@@ -9153,8 +9589,20 @@
           <w:szCs w:val="21"/>
           <w:lang w:val="en-US"/>
         </w:rPr>
-        <w:t xml:space="preserve"> c;</w:t>
-      </w:r>
+        <w:t xml:space="preserve"> </w:t>
+      </w:r>
+      <w:proofErr w:type="gramStart"/>
+      <w:r>
+        <w:rPr>
+          <w:rFonts w:ascii="JetBrains Mono" w:eastAsia="Times New Roman" w:hAnsi="JetBrains Mono"/>
+          <w:color w:val="F8F8F2"/>
+          <w:sz w:val="21"/>
+          <w:szCs w:val="21"/>
+          <w:lang w:val="en-US"/>
+        </w:rPr>
+        <w:t>c;</w:t>
+      </w:r>
+      <w:proofErr w:type="gramEnd"/>
     </w:p>
     <w:p>
       <w:pPr>
@@ -9245,7 +9693,18 @@
           <w:szCs w:val="21"/>
           <w:lang w:val="en-US"/>
         </w:rPr>
-        <w:t xml:space="preserve"> (</w:t>
+        <w:t xml:space="preserve"> </w:t>
+      </w:r>
+      <w:proofErr w:type="gramStart"/>
+      <w:r>
+        <w:rPr>
+          <w:rFonts w:ascii="JetBrains Mono" w:eastAsia="Times New Roman" w:hAnsi="JetBrains Mono"/>
+          <w:color w:val="F8F8F2"/>
+          <w:sz w:val="21"/>
+          <w:szCs w:val="21"/>
+          <w:lang w:val="en-US"/>
+        </w:rPr>
+        <w:t>(</w:t>
       </w:r>
       <w:r>
         <w:rPr>
@@ -9265,7 +9724,18 @@
           <w:szCs w:val="21"/>
           <w:lang w:val="en-US"/>
         </w:rPr>
-        <w:t>cin) {</w:t>
+        <w:t>cin</w:t>
+      </w:r>
+      <w:proofErr w:type="gramEnd"/>
+      <w:r>
+        <w:rPr>
+          <w:rFonts w:ascii="JetBrains Mono" w:eastAsia="Times New Roman" w:hAnsi="JetBrains Mono"/>
+          <w:color w:val="F8F8F2"/>
+          <w:sz w:val="21"/>
+          <w:szCs w:val="21"/>
+          <w:lang w:val="en-US"/>
+        </w:rPr>
+        <w:t>) {</w:t>
       </w:r>
     </w:p>
     <w:p>
@@ -9443,6 +9913,7 @@
         </w:rPr>
         <w:t xml:space="preserve"> </w:t>
       </w:r>
+      <w:proofErr w:type="gramStart"/>
       <w:r>
         <w:rPr>
           <w:rFonts w:ascii="JetBrains Mono" w:eastAsia="Times New Roman" w:hAnsi="JetBrains Mono"/>
@@ -9463,6 +9934,7 @@
         </w:rPr>
         <w:t>;</w:t>
       </w:r>
+      <w:proofErr w:type="gramEnd"/>
     </w:p>
     <w:p>
       <w:pPr>
@@ -9559,6 +10031,7 @@
         </w:rPr>
         <w:t xml:space="preserve"> </w:t>
       </w:r>
+      <w:proofErr w:type="gramStart"/>
       <w:r>
         <w:rPr>
           <w:rFonts w:ascii="JetBrains Mono" w:eastAsia="Times New Roman" w:hAnsi="JetBrains Mono"/>
@@ -9579,6 +10052,7 @@
         </w:rPr>
         <w:t>(</w:t>
       </w:r>
+      <w:proofErr w:type="gramEnd"/>
       <w:r>
         <w:rPr>
           <w:rFonts w:ascii="JetBrains Mono" w:eastAsia="Times New Roman" w:hAnsi="JetBrains Mono"/>
@@ -10109,6 +10583,7 @@
         </w:rPr>
         <w:t xml:space="preserve"> </w:t>
       </w:r>
+      <w:proofErr w:type="gramStart"/>
       <w:r>
         <w:rPr>
           <w:rFonts w:ascii="JetBrains Mono" w:eastAsia="Times New Roman" w:hAnsi="JetBrains Mono"/>
@@ -10129,6 +10604,7 @@
         </w:rPr>
         <w:t>;</w:t>
       </w:r>
+      <w:proofErr w:type="gramEnd"/>
     </w:p>
     <w:p>
       <w:pPr>
@@ -10431,6 +10907,7 @@
         </w:rPr>
         <w:t xml:space="preserve"> </w:t>
       </w:r>
+      <w:proofErr w:type="gramStart"/>
       <w:r>
         <w:rPr>
           <w:rFonts w:ascii="JetBrains Mono" w:eastAsia="Times New Roman" w:hAnsi="JetBrains Mono"/>
@@ -10451,6 +10928,7 @@
         </w:rPr>
         <w:t>;</w:t>
       </w:r>
+      <w:proofErr w:type="gramEnd"/>
     </w:p>
     <w:p>
       <w:pPr>
@@ -10723,6 +11201,7 @@
         </w:rPr>
         <w:t xml:space="preserve"> </w:t>
       </w:r>
+      <w:proofErr w:type="gramStart"/>
       <w:r>
         <w:rPr>
           <w:rFonts w:ascii="JetBrains Mono" w:eastAsia="Times New Roman" w:hAnsi="JetBrains Mono"/>
@@ -10743,6 +11222,7 @@
         </w:rPr>
         <w:t>;</w:t>
       </w:r>
+      <w:proofErr w:type="gramEnd"/>
     </w:p>
     <w:p>
       <w:pPr>
@@ -11015,6 +11495,7 @@
         </w:rPr>
         <w:t xml:space="preserve"> </w:t>
       </w:r>
+      <w:proofErr w:type="gramStart"/>
       <w:r>
         <w:rPr>
           <w:rFonts w:ascii="JetBrains Mono" w:eastAsia="Times New Roman" w:hAnsi="JetBrains Mono"/>
@@ -11035,6 +11516,7 @@
         </w:rPr>
         <w:t>;</w:t>
       </w:r>
+      <w:proofErr w:type="gramEnd"/>
     </w:p>
     <w:p>
       <w:pPr>
@@ -11257,6 +11739,7 @@
         </w:rPr>
         <w:t xml:space="preserve"> </w:t>
       </w:r>
+      <w:proofErr w:type="gramStart"/>
       <w:r>
         <w:rPr>
           <w:rFonts w:ascii="JetBrains Mono" w:eastAsia="Times New Roman" w:hAnsi="JetBrains Mono"/>
@@ -11277,6 +11760,7 @@
         </w:rPr>
         <w:t>;</w:t>
       </w:r>
+      <w:proofErr w:type="gramEnd"/>
     </w:p>
     <w:p>
       <w:pPr>
@@ -11369,6 +11853,7 @@
         </w:rPr>
         <w:t xml:space="preserve"> </w:t>
       </w:r>
+      <w:proofErr w:type="gramStart"/>
       <w:r>
         <w:rPr>
           <w:rFonts w:ascii="JetBrains Mono" w:eastAsia="Times New Roman" w:hAnsi="JetBrains Mono"/>
@@ -11389,6 +11874,7 @@
         </w:rPr>
         <w:t>;</w:t>
       </w:r>
+      <w:proofErr w:type="gramEnd"/>
     </w:p>
     <w:p>
       <w:pPr>
@@ -11449,7 +11935,13 @@
         <w:t xml:space="preserve"> </w:t>
       </w:r>
       <w:r>
-        <w:t>программы №2</w:t>
+        <w:t>программы</w:t>
+      </w:r>
+      <w:r>
+        <w:rPr>
+          <w:lang w:val="en-US"/>
+        </w:rPr>
+        <w:t xml:space="preserve"> №2</w:t>
       </w:r>
     </w:p>
     <w:sectPr>
@@ -12429,6 +12921,7 @@
   <w:style w:type="character" w:default="1" w:styleId="DefaultParagraphFont">
     <w:name w:val="Default Paragraph Font"/>
     <w:uiPriority w:val="1"/>
+    <w:semiHidden/>
     <w:unhideWhenUsed/>
   </w:style>
   <w:style w:type="table" w:default="1" w:styleId="TableNormal">

</xml_diff>

<commit_message>
Add table of content
</commit_message>
<xml_diff>
--- a/Task 2/Тема 2 - Операторы ветвления и логические операции.docx
+++ b/Task 2/Тема 2 - Операторы ветвления и логические операции.docx
@@ -309,6 +309,529 @@
         <w:br w:type="page"/>
       </w:r>
     </w:p>
+    <w:sdt>
+      <w:sdtPr>
+        <w:id w:val="2110153809"/>
+        <w:docPartObj>
+          <w:docPartGallery w:val="Table of Contents"/>
+          <w:docPartUnique/>
+        </w:docPartObj>
+      </w:sdtPr>
+      <w:sdtEndPr>
+        <w:rPr>
+          <w:rFonts w:ascii="Times New Roman" w:eastAsia="Calibri" w:hAnsi="Times New Roman" w:cs="Times New Roman"/>
+          <w:b/>
+          <w:bCs/>
+          <w:noProof/>
+          <w:color w:val="00000A"/>
+          <w:sz w:val="28"/>
+          <w:szCs w:val="22"/>
+          <w:lang w:val="ru-RU"/>
+        </w:rPr>
+      </w:sdtEndPr>
+      <w:sdtContent>
+        <w:p>
+          <w:pPr>
+            <w:pStyle w:val="TOCHeading"/>
+          </w:pPr>
+          <w:r>
+            <w:rPr>
+              <w:color w:val="000000" w:themeColor="text1"/>
+              <w:lang w:val="ru-RU"/>
+            </w:rPr>
+            <w:t>Оглавление</w:t>
+          </w:r>
+          <w:r>
+            <w:t xml:space="preserve"> </w:t>
+          </w:r>
+        </w:p>
+        <w:p>
+          <w:pPr>
+            <w:pStyle w:val="TOC1"/>
+            <w:tabs>
+              <w:tab w:val="right" w:leader="dot" w:pos="10790"/>
+            </w:tabs>
+            <w:rPr>
+              <w:rFonts w:asciiTheme="minorHAnsi" w:eastAsiaTheme="minorEastAsia" w:hAnsiTheme="minorHAnsi" w:cstheme="minorBidi"/>
+              <w:noProof/>
+              <w:color w:val="auto"/>
+              <w:sz w:val="22"/>
+              <w:lang w:val="en-US"/>
+            </w:rPr>
+          </w:pPr>
+          <w:r>
+            <w:fldChar w:fldCharType="begin"/>
+          </w:r>
+          <w:r>
+            <w:instrText xml:space="preserve"> TOC \o "1-3" \h \z \u </w:instrText>
+          </w:r>
+          <w:r>
+            <w:fldChar w:fldCharType="separate"/>
+          </w:r>
+          <w:hyperlink w:anchor="_Toc115454278" w:history="1">
+            <w:r>
+              <w:rPr>
+                <w:rStyle w:val="Hyperlink"/>
+                <w:noProof/>
+              </w:rPr>
+              <w:t>Задача №1</w:t>
+            </w:r>
+            <w:r>
+              <w:rPr>
+                <w:noProof/>
+                <w:webHidden/>
+              </w:rPr>
+              <w:tab/>
+            </w:r>
+            <w:r>
+              <w:rPr>
+                <w:noProof/>
+                <w:webHidden/>
+              </w:rPr>
+              <w:fldChar w:fldCharType="begin"/>
+            </w:r>
+            <w:r>
+              <w:rPr>
+                <w:noProof/>
+                <w:webHidden/>
+              </w:rPr>
+              <w:instrText xml:space="preserve"> PAGEREF _Toc115454278 \h </w:instrText>
+            </w:r>
+            <w:r>
+              <w:rPr>
+                <w:noProof/>
+                <w:webHidden/>
+              </w:rPr>
+            </w:r>
+            <w:r>
+              <w:rPr>
+                <w:noProof/>
+                <w:webHidden/>
+              </w:rPr>
+              <w:fldChar w:fldCharType="separate"/>
+            </w:r>
+            <w:r>
+              <w:rPr>
+                <w:noProof/>
+                <w:webHidden/>
+              </w:rPr>
+              <w:t>3</w:t>
+            </w:r>
+            <w:r>
+              <w:rPr>
+                <w:noProof/>
+                <w:webHidden/>
+              </w:rPr>
+              <w:fldChar w:fldCharType="end"/>
+            </w:r>
+          </w:hyperlink>
+        </w:p>
+        <w:p>
+          <w:pPr>
+            <w:pStyle w:val="TOC1"/>
+            <w:tabs>
+              <w:tab w:val="right" w:leader="dot" w:pos="10790"/>
+            </w:tabs>
+            <w:rPr>
+              <w:rFonts w:asciiTheme="minorHAnsi" w:eastAsiaTheme="minorEastAsia" w:hAnsiTheme="minorHAnsi" w:cstheme="minorBidi"/>
+              <w:noProof/>
+              <w:color w:val="auto"/>
+              <w:sz w:val="22"/>
+              <w:lang w:val="en-US"/>
+            </w:rPr>
+          </w:pPr>
+          <w:hyperlink w:anchor="_Toc115454280" w:history="1">
+            <w:r>
+              <w:rPr>
+                <w:rStyle w:val="Hyperlink"/>
+                <w:noProof/>
+              </w:rPr>
+              <w:t>Требования</w:t>
+            </w:r>
+            <w:r>
+              <w:rPr>
+                <w:noProof/>
+                <w:webHidden/>
+              </w:rPr>
+              <w:tab/>
+            </w:r>
+            <w:r>
+              <w:rPr>
+                <w:noProof/>
+                <w:webHidden/>
+              </w:rPr>
+              <w:fldChar w:fldCharType="begin"/>
+            </w:r>
+            <w:r>
+              <w:rPr>
+                <w:noProof/>
+                <w:webHidden/>
+              </w:rPr>
+              <w:instrText xml:space="preserve"> PAGEREF _Toc115454280 \h </w:instrText>
+            </w:r>
+            <w:r>
+              <w:rPr>
+                <w:noProof/>
+                <w:webHidden/>
+              </w:rPr>
+            </w:r>
+            <w:r>
+              <w:rPr>
+                <w:noProof/>
+                <w:webHidden/>
+              </w:rPr>
+              <w:fldChar w:fldCharType="separate"/>
+            </w:r>
+            <w:r>
+              <w:rPr>
+                <w:noProof/>
+                <w:webHidden/>
+              </w:rPr>
+              <w:t>3</w:t>
+            </w:r>
+            <w:r>
+              <w:rPr>
+                <w:noProof/>
+                <w:webHidden/>
+              </w:rPr>
+              <w:fldChar w:fldCharType="end"/>
+            </w:r>
+          </w:hyperlink>
+        </w:p>
+        <w:p>
+          <w:pPr>
+            <w:pStyle w:val="TOC1"/>
+            <w:tabs>
+              <w:tab w:val="right" w:leader="dot" w:pos="10790"/>
+            </w:tabs>
+            <w:rPr>
+              <w:rFonts w:asciiTheme="minorHAnsi" w:eastAsiaTheme="minorEastAsia" w:hAnsiTheme="minorHAnsi" w:cstheme="minorBidi"/>
+              <w:noProof/>
+              <w:color w:val="auto"/>
+              <w:sz w:val="22"/>
+              <w:lang w:val="en-US"/>
+            </w:rPr>
+          </w:pPr>
+          <w:hyperlink w:anchor="_Toc115454290" w:history="1">
+            <w:r>
+              <w:rPr>
+                <w:rStyle w:val="Hyperlink"/>
+                <w:noProof/>
+              </w:rPr>
+              <w:t>Задача №2</w:t>
+            </w:r>
+            <w:r>
+              <w:rPr>
+                <w:noProof/>
+                <w:webHidden/>
+              </w:rPr>
+              <w:tab/>
+            </w:r>
+            <w:r>
+              <w:rPr>
+                <w:noProof/>
+                <w:webHidden/>
+              </w:rPr>
+              <w:fldChar w:fldCharType="begin"/>
+            </w:r>
+            <w:r>
+              <w:rPr>
+                <w:noProof/>
+                <w:webHidden/>
+              </w:rPr>
+              <w:instrText xml:space="preserve"> PAGEREF _Toc115454290 \h </w:instrText>
+            </w:r>
+            <w:r>
+              <w:rPr>
+                <w:noProof/>
+                <w:webHidden/>
+              </w:rPr>
+            </w:r>
+            <w:r>
+              <w:rPr>
+                <w:noProof/>
+                <w:webHidden/>
+              </w:rPr>
+              <w:fldChar w:fldCharType="separate"/>
+            </w:r>
+            <w:r>
+              <w:rPr>
+                <w:noProof/>
+                <w:webHidden/>
+              </w:rPr>
+              <w:t>5</w:t>
+            </w:r>
+            <w:r>
+              <w:rPr>
+                <w:noProof/>
+                <w:webHidden/>
+              </w:rPr>
+              <w:fldChar w:fldCharType="end"/>
+            </w:r>
+          </w:hyperlink>
+        </w:p>
+        <w:p>
+          <w:pPr>
+            <w:pStyle w:val="TOC1"/>
+            <w:tabs>
+              <w:tab w:val="right" w:leader="dot" w:pos="10790"/>
+            </w:tabs>
+            <w:rPr>
+              <w:rFonts w:asciiTheme="minorHAnsi" w:eastAsiaTheme="minorEastAsia" w:hAnsiTheme="minorHAnsi" w:cstheme="minorBidi"/>
+              <w:noProof/>
+              <w:color w:val="auto"/>
+              <w:sz w:val="22"/>
+              <w:lang w:val="en-US"/>
+            </w:rPr>
+          </w:pPr>
+          <w:hyperlink w:anchor="_Toc115454291" w:history="1">
+            <w:r>
+              <w:rPr>
+                <w:rStyle w:val="Hyperlink"/>
+                <w:noProof/>
+              </w:rPr>
+              <w:t>Требования</w:t>
+            </w:r>
+            <w:r>
+              <w:rPr>
+                <w:noProof/>
+                <w:webHidden/>
+              </w:rPr>
+              <w:tab/>
+            </w:r>
+            <w:r>
+              <w:rPr>
+                <w:noProof/>
+                <w:webHidden/>
+              </w:rPr>
+              <w:fldChar w:fldCharType="begin"/>
+            </w:r>
+            <w:r>
+              <w:rPr>
+                <w:noProof/>
+                <w:webHidden/>
+              </w:rPr>
+              <w:instrText xml:space="preserve"> PAGEREF _Toc115454291 \h </w:instrText>
+            </w:r>
+            <w:r>
+              <w:rPr>
+                <w:noProof/>
+                <w:webHidden/>
+              </w:rPr>
+            </w:r>
+            <w:r>
+              <w:rPr>
+                <w:noProof/>
+                <w:webHidden/>
+              </w:rPr>
+              <w:fldChar w:fldCharType="separate"/>
+            </w:r>
+            <w:r>
+              <w:rPr>
+                <w:noProof/>
+                <w:webHidden/>
+              </w:rPr>
+              <w:t>5</w:t>
+            </w:r>
+            <w:r>
+              <w:rPr>
+                <w:noProof/>
+                <w:webHidden/>
+              </w:rPr>
+              <w:fldChar w:fldCharType="end"/>
+            </w:r>
+          </w:hyperlink>
+        </w:p>
+        <w:p>
+          <w:pPr>
+            <w:pStyle w:val="TOC2"/>
+            <w:tabs>
+              <w:tab w:val="right" w:leader="dot" w:pos="10790"/>
+            </w:tabs>
+            <w:rPr>
+              <w:rFonts w:asciiTheme="minorHAnsi" w:eastAsiaTheme="minorEastAsia" w:hAnsiTheme="minorHAnsi" w:cstheme="minorBidi"/>
+              <w:noProof/>
+              <w:color w:val="auto"/>
+              <w:sz w:val="22"/>
+              <w:lang w:val="en-US"/>
+            </w:rPr>
+          </w:pPr>
+          <w:hyperlink w:anchor="_Toc115454299" w:history="1">
+            <w:r>
+              <w:rPr>
+                <w:rStyle w:val="Hyperlink"/>
+                <w:noProof/>
+              </w:rPr>
+              <w:t>Приложение 1</w:t>
+            </w:r>
+            <w:r>
+              <w:rPr>
+                <w:noProof/>
+                <w:webHidden/>
+              </w:rPr>
+              <w:tab/>
+            </w:r>
+            <w:r>
+              <w:rPr>
+                <w:noProof/>
+                <w:webHidden/>
+              </w:rPr>
+              <w:fldChar w:fldCharType="begin"/>
+            </w:r>
+            <w:r>
+              <w:rPr>
+                <w:noProof/>
+                <w:webHidden/>
+              </w:rPr>
+              <w:instrText xml:space="preserve"> PAGEREF _Toc115454299 \h </w:instrText>
+            </w:r>
+            <w:r>
+              <w:rPr>
+                <w:noProof/>
+                <w:webHidden/>
+              </w:rPr>
+            </w:r>
+            <w:r>
+              <w:rPr>
+                <w:noProof/>
+                <w:webHidden/>
+              </w:rPr>
+              <w:fldChar w:fldCharType="separate"/>
+            </w:r>
+            <w:r>
+              <w:rPr>
+                <w:noProof/>
+                <w:webHidden/>
+              </w:rPr>
+              <w:t>7</w:t>
+            </w:r>
+            <w:r>
+              <w:rPr>
+                <w:noProof/>
+                <w:webHidden/>
+              </w:rPr>
+              <w:fldChar w:fldCharType="end"/>
+            </w:r>
+          </w:hyperlink>
+        </w:p>
+        <w:p>
+          <w:pPr>
+            <w:pStyle w:val="TOC2"/>
+            <w:tabs>
+              <w:tab w:val="right" w:leader="dot" w:pos="10790"/>
+            </w:tabs>
+            <w:rPr>
+              <w:rFonts w:asciiTheme="minorHAnsi" w:eastAsiaTheme="minorEastAsia" w:hAnsiTheme="minorHAnsi" w:cstheme="minorBidi"/>
+              <w:noProof/>
+              <w:color w:val="auto"/>
+              <w:sz w:val="22"/>
+              <w:lang w:val="en-US"/>
+            </w:rPr>
+          </w:pPr>
+          <w:hyperlink w:anchor="_Toc115454300" w:history="1">
+            <w:r>
+              <w:rPr>
+                <w:rStyle w:val="Hyperlink"/>
+                <w:noProof/>
+              </w:rPr>
+              <w:t>Приложение</w:t>
+            </w:r>
+            <w:r>
+              <w:rPr>
+                <w:rStyle w:val="Hyperlink"/>
+                <w:noProof/>
+                <w:lang w:val="en-US"/>
+              </w:rPr>
+              <w:t xml:space="preserve"> 2</w:t>
+            </w:r>
+            <w:r>
+              <w:rPr>
+                <w:noProof/>
+                <w:webHidden/>
+              </w:rPr>
+              <w:tab/>
+            </w:r>
+            <w:r>
+              <w:rPr>
+                <w:noProof/>
+                <w:webHidden/>
+              </w:rPr>
+              <w:fldChar w:fldCharType="begin"/>
+            </w:r>
+            <w:r>
+              <w:rPr>
+                <w:noProof/>
+                <w:webHidden/>
+              </w:rPr>
+              <w:instrText xml:space="preserve"> PAGEREF _Toc115454300 \h </w:instrText>
+            </w:r>
+            <w:r>
+              <w:rPr>
+                <w:noProof/>
+                <w:webHidden/>
+              </w:rPr>
+            </w:r>
+            <w:r>
+              <w:rPr>
+                <w:noProof/>
+                <w:webHidden/>
+              </w:rPr>
+              <w:fldChar w:fldCharType="separate"/>
+            </w:r>
+            <w:r>
+              <w:rPr>
+                <w:noProof/>
+                <w:webHidden/>
+              </w:rPr>
+              <w:t>9</w:t>
+            </w:r>
+            <w:r>
+              <w:rPr>
+                <w:noProof/>
+                <w:webHidden/>
+              </w:rPr>
+              <w:fldChar w:fldCharType="end"/>
+            </w:r>
+          </w:hyperlink>
+        </w:p>
+        <w:p>
+          <w:pPr>
+            <w:ind w:firstLine="0"/>
+            <w:rPr>
+              <w:b/>
+              <w:bCs/>
+              <w:noProof/>
+            </w:rPr>
+          </w:pPr>
+          <w:r>
+            <w:rPr>
+              <w:b/>
+              <w:bCs/>
+              <w:noProof/>
+            </w:rPr>
+            <w:fldChar w:fldCharType="end"/>
+          </w:r>
+        </w:p>
+      </w:sdtContent>
+    </w:sdt>
+    <w:p>
+      <w:pPr>
+        <w:suppressAutoHyphens w:val="0"/>
+        <w:spacing w:line="259" w:lineRule="auto"/>
+        <w:ind w:firstLine="0"/>
+        <w:jc w:val="left"/>
+        <w:rPr>
+          <w:rFonts w:eastAsia="Times New Roman"/>
+          <w:b/>
+          <w:sz w:val="32"/>
+          <w:szCs w:val="32"/>
+        </w:rPr>
+      </w:pPr>
+      <w:bookmarkStart w:id="0" w:name="_Toc115454278"/>
+      <w:r>
+        <w:br w:type="page"/>
+      </w:r>
+    </w:p>
     <w:p>
       <w:pPr>
         <w:pStyle w:val="Heading1"/>
@@ -324,6 +847,7 @@
       <w:r>
         <w:t>№1</w:t>
       </w:r>
+      <w:bookmarkEnd w:id="0"/>
     </w:p>
     <w:p>
       <w:pPr>
@@ -336,6 +860,7 @@
           <w:szCs w:val="22"/>
         </w:rPr>
       </w:pPr>
+      <w:bookmarkStart w:id="1" w:name="_Toc115454279"/>
       <w:r>
         <w:rPr>
           <w:rFonts w:eastAsia="Calibri"/>
@@ -399,6 +924,7 @@
         </w:rPr>
         <w:t>диагонали.</w:t>
       </w:r>
+      <w:bookmarkEnd w:id="1"/>
     </w:p>
     <w:p>
       <w:pPr>
@@ -410,9 +936,11 @@
         <w:pStyle w:val="Heading1"/>
         <w:ind w:firstLine="0"/>
       </w:pPr>
+      <w:bookmarkStart w:id="2" w:name="_Toc115454280"/>
       <w:r>
         <w:t>Требования</w:t>
       </w:r>
+      <w:bookmarkEnd w:id="2"/>
     </w:p>
     <w:p>
       <w:pPr>
@@ -424,6 +952,7 @@
           <w:i/>
         </w:rPr>
       </w:pPr>
+      <w:bookmarkStart w:id="3" w:name="_Toc115454281"/>
       <w:r>
         <w:rPr>
           <w:rStyle w:val="Heading2Char"/>
@@ -633,6 +1162,7 @@
         </w:rPr>
         <w:t>.</w:t>
       </w:r>
+      <w:bookmarkEnd w:id="3"/>
     </w:p>
     <w:p>
       <w:pPr>
@@ -642,6 +1172,7 @@
           <w:i/>
         </w:rPr>
       </w:pPr>
+      <w:bookmarkStart w:id="4" w:name="_Toc115454282"/>
       <w:r>
         <w:t>Если хотя бы од</w:t>
       </w:r>
@@ -687,6 +1218,7 @@
       <w:r>
         <w:t>.</w:t>
       </w:r>
+      <w:bookmarkEnd w:id="4"/>
       <w:r>
         <w:t xml:space="preserve"> </w:t>
       </w:r>
@@ -699,6 +1231,7 @@
           <w:i/>
         </w:rPr>
       </w:pPr>
+      <w:bookmarkStart w:id="5" w:name="_Toc115454283"/>
       <w:r>
         <w:t>1.2</w:t>
       </w:r>
@@ -870,6 +1403,7 @@
           <m:t>&gt;8</m:t>
         </m:r>
       </m:oMath>
+      <w:bookmarkEnd w:id="5"/>
     </w:p>
     <w:p>
       <w:r>
@@ -908,6 +1442,7 @@
         <w:pStyle w:val="Heading3"/>
         <w:ind w:firstLine="0"/>
       </w:pPr>
+      <w:bookmarkStart w:id="6" w:name="_Toc115454284"/>
       <w:r>
         <w:t>1</w:t>
       </w:r>
@@ -1085,6 +1620,7 @@
           <m:t>&lt;1</m:t>
         </m:r>
       </m:oMath>
+      <w:bookmarkEnd w:id="6"/>
     </w:p>
     <w:p>
       <w:r>
@@ -1131,6 +1667,7 @@
           <w:rFonts w:eastAsia="Calibri"/>
         </w:rPr>
       </w:pPr>
+      <w:bookmarkStart w:id="7" w:name="_Toc115454285"/>
       <w:r>
         <w:rPr>
           <w:rStyle w:val="Heading2Char"/>
@@ -1178,6 +1715,7 @@
         </w:rPr>
         <w:t>совпадать по диагонале</w:t>
       </w:r>
+      <w:bookmarkEnd w:id="7"/>
     </w:p>
     <w:p>
       <w:pPr>
@@ -1187,6 +1725,7 @@
           <w:i/>
         </w:rPr>
       </w:pPr>
+      <w:bookmarkStart w:id="8" w:name="_Toc115454286"/>
       <w:r>
         <w:t>2</w:t>
       </w:r>
@@ -1345,6 +1884,7 @@
           </m:e>
         </m:d>
       </m:oMath>
+      <w:bookmarkEnd w:id="8"/>
     </w:p>
     <w:p>
       <w:r>
@@ -1384,6 +1924,7 @@
           <w:i/>
         </w:rPr>
       </w:pPr>
+      <w:bookmarkStart w:id="9" w:name="_Toc115454287"/>
       <w:r>
         <w:t>2</w:t>
       </w:r>
@@ -1548,6 +2089,7 @@
           </m:e>
         </m:d>
       </m:oMath>
+      <w:bookmarkEnd w:id="9"/>
     </w:p>
     <w:p>
       <w:r>
@@ -1599,6 +2141,7 @@
           <w:i/>
         </w:rPr>
       </w:pPr>
+      <w:bookmarkStart w:id="10" w:name="_Toc115454288"/>
       <w:r>
         <w:t>2</w:t>
       </w:r>
@@ -1673,7 +2216,6 @@
         <m:r>
           <w:rPr>
             <w:rFonts w:ascii="Cambria Math" w:hAnsi="Cambria Math"/>
-            <w:lang w:val="en-US"/>
           </w:rPr>
           <m:t xml:space="preserve"> &amp; </m:t>
         </m:r>
@@ -1736,6 +2278,7 @@
           </m:sub>
         </m:sSub>
       </m:oMath>
+      <w:bookmarkEnd w:id="10"/>
     </w:p>
     <w:p>
       <w:r>
@@ -1765,10 +2308,12 @@
         <w:pStyle w:val="Heading2"/>
         <w:ind w:firstLine="0"/>
       </w:pPr>
+      <w:bookmarkStart w:id="11" w:name="_Toc115454289"/>
       <w:r>
         <w:lastRenderedPageBreak/>
         <w:t>Таблица с детальными требованиями и тест планом</w:t>
       </w:r>
+      <w:bookmarkEnd w:id="11"/>
     </w:p>
     <w:tbl>
       <w:tblPr>
@@ -3216,19 +3761,7 @@
               <w:rPr>
                 <w:lang w:val="en-US"/>
               </w:rPr>
-              <w:t xml:space="preserve"> «</w:t>
-            </w:r>
-            <w:r>
-              <w:rPr>
-                <w:lang w:val="en-US"/>
-              </w:rPr>
-              <w:t>ERROR: bishops and piece must be not on the same coordinate</w:t>
-            </w:r>
-            <w:r>
-              <w:rPr>
-                <w:lang w:val="en-US"/>
-              </w:rPr>
-              <w:t>».</w:t>
+              <w:t xml:space="preserve"> «ERROR: bishops and piece must be not on the same coordinate».</w:t>
             </w:r>
           </w:p>
         </w:tc>
@@ -3239,6 +3772,7 @@
         <w:pStyle w:val="Heading1"/>
         <w:ind w:firstLine="0"/>
       </w:pPr>
+      <w:bookmarkStart w:id="12" w:name="_Toc115454290"/>
       <w:r>
         <w:lastRenderedPageBreak/>
         <w:t>Задача</w:t>
@@ -3249,6 +3783,7 @@
       <w:r>
         <w:t>№2</w:t>
       </w:r>
+      <w:bookmarkEnd w:id="12"/>
     </w:p>
     <w:p>
       <w:pPr>
@@ -3313,9 +3848,11 @@
         <w:pStyle w:val="Heading1"/>
         <w:ind w:firstLine="0"/>
       </w:pPr>
+      <w:bookmarkStart w:id="13" w:name="_Toc115454291"/>
       <w:r>
         <w:t>Требования</w:t>
       </w:r>
+      <w:bookmarkEnd w:id="13"/>
     </w:p>
     <w:p>
       <w:pPr>
@@ -3327,6 +3864,7 @@
           <w:i/>
         </w:rPr>
       </w:pPr>
+      <w:bookmarkStart w:id="14" w:name="_Toc115454292"/>
       <w:r>
         <w:rPr>
           <w:rStyle w:val="Heading2Char"/>
@@ -3400,11 +3938,13 @@
         </w:rPr>
         <w:t>.</w:t>
       </w:r>
+      <w:bookmarkEnd w:id="14"/>
     </w:p>
     <w:p>
       <w:pPr>
         <w:pStyle w:val="Heading3"/>
       </w:pPr>
+      <w:bookmarkStart w:id="15" w:name="_Toc115454293"/>
       <w:r>
         <w:t>Если хотя бы од</w:t>
       </w:r>
@@ -3453,6 +3993,7 @@
       <w:r>
         <w:t>.</w:t>
       </w:r>
+      <w:bookmarkEnd w:id="15"/>
       <w:r>
         <w:t xml:space="preserve"> </w:t>
       </w:r>
@@ -3474,6 +4015,7 @@
           <w:i/>
         </w:rPr>
       </w:pPr>
+      <w:bookmarkStart w:id="16" w:name="_Toc115454294"/>
       <w:r>
         <w:rPr>
           <w:rStyle w:val="Heading2Char"/>
@@ -3496,7 +4038,7 @@
         </w:rPr>
         <w:br/>
       </w:r>
-      <w:bookmarkStart w:id="0" w:name="_Hlk114859750"/>
+      <w:bookmarkStart w:id="17" w:name="_Hlk114859750"/>
       <w:r>
         <w:t>2</w:t>
       </w:r>
@@ -3511,7 +4053,8 @@
           <m:t>a=b</m:t>
         </m:r>
       </m:oMath>
-      <w:bookmarkEnd w:id="0"/>
+      <w:bookmarkEnd w:id="16"/>
+      <w:bookmarkEnd w:id="17"/>
     </w:p>
     <w:p>
       <w:pPr>
@@ -3646,6 +4189,7 @@
           <w:i/>
         </w:rPr>
       </w:pPr>
+      <w:bookmarkStart w:id="18" w:name="_Toc115454295"/>
       <w:r>
         <w:t>2</w:t>
       </w:r>
@@ -3666,6 +4210,7 @@
           <m:t>a=c;a≠b</m:t>
         </m:r>
       </m:oMath>
+      <w:bookmarkEnd w:id="18"/>
     </w:p>
     <w:p>
       <w:r>
@@ -3705,6 +4250,7 @@
           <w:i/>
         </w:rPr>
       </w:pPr>
+      <w:bookmarkStart w:id="19" w:name="_Toc115454296"/>
       <w:r>
         <w:t>2</w:t>
       </w:r>
@@ -3725,6 +4271,7 @@
           <m:t>b=c;a≠c;a≠b</m:t>
         </m:r>
       </m:oMath>
+      <w:bookmarkEnd w:id="19"/>
     </w:p>
     <w:p>
       <w:r>
@@ -3757,6 +4304,7 @@
           <w:i/>
         </w:rPr>
       </w:pPr>
+      <w:bookmarkStart w:id="20" w:name="_Toc115454297"/>
       <w:r>
         <w:t>2</w:t>
       </w:r>
@@ -3777,6 +4325,7 @@
           <m:t>a≠c;a≠b;b≠c</m:t>
         </m:r>
       </m:oMath>
+      <w:bookmarkEnd w:id="20"/>
     </w:p>
     <w:p>
       <w:r>
@@ -3819,10 +4368,12 @@
         <w:pStyle w:val="Heading2"/>
         <w:ind w:firstLine="0"/>
       </w:pPr>
+      <w:bookmarkStart w:id="21" w:name="_Toc115454298"/>
       <w:r>
         <w:lastRenderedPageBreak/>
         <w:t>Таблица с детальными требованиями и тест планом</w:t>
       </w:r>
+      <w:bookmarkEnd w:id="21"/>
     </w:p>
     <w:tbl>
       <w:tblPr>
@@ -4583,10 +5134,12 @@
         <w:pStyle w:val="Heading2"/>
         <w:ind w:firstLine="0"/>
       </w:pPr>
+      <w:bookmarkStart w:id="22" w:name="_Toc115454299"/>
       <w:r>
         <w:lastRenderedPageBreak/>
         <w:t>Приложение 1</w:t>
       </w:r>
+      <w:bookmarkEnd w:id="22"/>
     </w:p>
     <w:p>
       <w:pPr>
@@ -4897,6 +5450,7 @@
           <w:lang w:val="en-US"/>
         </w:rPr>
       </w:pPr>
+      <w:bookmarkStart w:id="23" w:name="_Toc115454300"/>
       <w:r>
         <w:lastRenderedPageBreak/>
         <w:t>Приложение</w:t>
@@ -4907,6 +5461,7 @@
         </w:rPr>
         <w:t xml:space="preserve"> 2</w:t>
       </w:r>
+      <w:bookmarkEnd w:id="23"/>
     </w:p>
     <w:p>
       <w:pPr>
@@ -4953,6 +5508,7 @@
         </w:rPr>
         <w:t>&lt;</w:t>
       </w:r>
+      <w:proofErr w:type="spellStart"/>
       <w:r>
         <w:rPr>
           <w:rFonts w:ascii="JetBrains Mono" w:eastAsia="Times New Roman" w:hAnsi="JetBrains Mono"/>
@@ -4963,6 +5519,7 @@
         </w:rPr>
         <w:t>cmath</w:t>
       </w:r>
+      <w:proofErr w:type="spellEnd"/>
       <w:r>
         <w:rPr>
           <w:rFonts w:ascii="JetBrains Mono" w:eastAsia="Times New Roman" w:hAnsi="JetBrains Mono"/>
@@ -5333,7 +5890,29 @@
           <w:szCs w:val="21"/>
           <w:lang w:val="en-US"/>
         </w:rPr>
-        <w:t xml:space="preserve"> cout </w:t>
+        <w:t xml:space="preserve"> </w:t>
+      </w:r>
+      <w:proofErr w:type="spellStart"/>
+      <w:r>
+        <w:rPr>
+          <w:rFonts w:ascii="JetBrains Mono" w:eastAsia="Times New Roman" w:hAnsi="JetBrains Mono"/>
+          <w:color w:val="F8F8F2"/>
+          <w:sz w:val="21"/>
+          <w:szCs w:val="21"/>
+          <w:lang w:val="en-US"/>
+        </w:rPr>
+        <w:t>cout</w:t>
+      </w:r>
+      <w:proofErr w:type="spellEnd"/>
+      <w:r>
+        <w:rPr>
+          <w:rFonts w:ascii="JetBrains Mono" w:eastAsia="Times New Roman" w:hAnsi="JetBrains Mono"/>
+          <w:color w:val="F8F8F2"/>
+          <w:sz w:val="21"/>
+          <w:szCs w:val="21"/>
+          <w:lang w:val="en-US"/>
+        </w:rPr>
+        <w:t xml:space="preserve"> </w:t>
       </w:r>
       <w:r>
         <w:rPr>
@@ -5415,6 +5994,7 @@
         </w:rPr>
         <w:t xml:space="preserve"> </w:t>
       </w:r>
+      <w:proofErr w:type="spellStart"/>
       <w:proofErr w:type="gramStart"/>
       <w:r>
         <w:rPr>
@@ -5426,6 +6006,7 @@
         </w:rPr>
         <w:t>endl</w:t>
       </w:r>
+      <w:proofErr w:type="spellEnd"/>
       <w:r>
         <w:rPr>
           <w:rFonts w:ascii="JetBrains Mono" w:eastAsia="Times New Roman" w:hAnsi="JetBrains Mono"/>
@@ -5491,7 +6072,29 @@
           <w:szCs w:val="21"/>
           <w:lang w:val="en-US"/>
         </w:rPr>
-        <w:t xml:space="preserve"> cin </w:t>
+        <w:t xml:space="preserve"> </w:t>
+      </w:r>
+      <w:proofErr w:type="spellStart"/>
+      <w:r>
+        <w:rPr>
+          <w:rFonts w:ascii="JetBrains Mono" w:eastAsia="Times New Roman" w:hAnsi="JetBrains Mono"/>
+          <w:color w:val="F8F8F2"/>
+          <w:sz w:val="21"/>
+          <w:szCs w:val="21"/>
+          <w:lang w:val="en-US"/>
+        </w:rPr>
+        <w:t>cin</w:t>
+      </w:r>
+      <w:proofErr w:type="spellEnd"/>
+      <w:r>
+        <w:rPr>
+          <w:rFonts w:ascii="JetBrains Mono" w:eastAsia="Times New Roman" w:hAnsi="JetBrains Mono"/>
+          <w:color w:val="F8F8F2"/>
+          <w:sz w:val="21"/>
+          <w:szCs w:val="21"/>
+          <w:lang w:val="en-US"/>
+        </w:rPr>
+        <w:t xml:space="preserve"> </w:t>
       </w:r>
       <w:r>
         <w:rPr>
@@ -5658,6 +6261,7 @@
         </w:rPr>
         <w:t>!</w:t>
       </w:r>
+      <w:proofErr w:type="spellStart"/>
       <w:r>
         <w:rPr>
           <w:rFonts w:ascii="JetBrains Mono" w:eastAsia="Times New Roman" w:hAnsi="JetBrains Mono"/>
@@ -5668,6 +6272,7 @@
         </w:rPr>
         <w:t>cin</w:t>
       </w:r>
+      <w:proofErr w:type="spellEnd"/>
       <w:proofErr w:type="gramEnd"/>
       <w:r>
         <w:rPr>
@@ -5709,6 +6314,7 @@
         </w:rPr>
         <w:t>!</w:t>
       </w:r>
+      <w:proofErr w:type="spellStart"/>
       <w:r>
         <w:rPr>
           <w:rFonts w:ascii="JetBrains Mono" w:eastAsia="Times New Roman" w:hAnsi="JetBrains Mono"/>
@@ -5729,6 +6335,7 @@
         </w:rPr>
         <w:t>good</w:t>
       </w:r>
+      <w:proofErr w:type="spellEnd"/>
       <w:r>
         <w:rPr>
           <w:rFonts w:ascii="JetBrains Mono" w:eastAsia="Times New Roman" w:hAnsi="JetBrains Mono"/>
@@ -5833,7 +6440,29 @@
           <w:szCs w:val="21"/>
           <w:lang w:val="en-US"/>
         </w:rPr>
-        <w:t xml:space="preserve"> cout </w:t>
+        <w:t xml:space="preserve"> </w:t>
+      </w:r>
+      <w:proofErr w:type="spellStart"/>
+      <w:r>
+        <w:rPr>
+          <w:rFonts w:ascii="JetBrains Mono" w:eastAsia="Times New Roman" w:hAnsi="JetBrains Mono"/>
+          <w:color w:val="F8F8F2"/>
+          <w:sz w:val="21"/>
+          <w:szCs w:val="21"/>
+          <w:lang w:val="en-US"/>
+        </w:rPr>
+        <w:t>cout</w:t>
+      </w:r>
+      <w:proofErr w:type="spellEnd"/>
+      <w:r>
+        <w:rPr>
+          <w:rFonts w:ascii="JetBrains Mono" w:eastAsia="Times New Roman" w:hAnsi="JetBrains Mono"/>
+          <w:color w:val="F8F8F2"/>
+          <w:sz w:val="21"/>
+          <w:szCs w:val="21"/>
+          <w:lang w:val="en-US"/>
+        </w:rPr>
+        <w:t xml:space="preserve"> </w:t>
       </w:r>
       <w:r>
         <w:rPr>
@@ -5915,6 +6544,7 @@
         </w:rPr>
         <w:t xml:space="preserve"> </w:t>
       </w:r>
+      <w:proofErr w:type="spellStart"/>
       <w:proofErr w:type="gramStart"/>
       <w:r>
         <w:rPr>
@@ -5926,6 +6556,7 @@
         </w:rPr>
         <w:t>endl</w:t>
       </w:r>
+      <w:proofErr w:type="spellEnd"/>
       <w:r>
         <w:rPr>
           <w:rFonts w:ascii="JetBrains Mono" w:eastAsia="Times New Roman" w:hAnsi="JetBrains Mono"/>
@@ -6211,7 +6842,29 @@
           <w:szCs w:val="21"/>
           <w:lang w:val="en-US"/>
         </w:rPr>
-        <w:t xml:space="preserve"> cout </w:t>
+        <w:t xml:space="preserve"> </w:t>
+      </w:r>
+      <w:proofErr w:type="spellStart"/>
+      <w:r>
+        <w:rPr>
+          <w:rFonts w:ascii="JetBrains Mono" w:eastAsia="Times New Roman" w:hAnsi="JetBrains Mono"/>
+          <w:color w:val="F8F8F2"/>
+          <w:sz w:val="21"/>
+          <w:szCs w:val="21"/>
+          <w:lang w:val="en-US"/>
+        </w:rPr>
+        <w:t>cout</w:t>
+      </w:r>
+      <w:proofErr w:type="spellEnd"/>
+      <w:r>
+        <w:rPr>
+          <w:rFonts w:ascii="JetBrains Mono" w:eastAsia="Times New Roman" w:hAnsi="JetBrains Mono"/>
+          <w:color w:val="F8F8F2"/>
+          <w:sz w:val="21"/>
+          <w:szCs w:val="21"/>
+          <w:lang w:val="en-US"/>
+        </w:rPr>
+        <w:t xml:space="preserve"> </w:t>
       </w:r>
       <w:r>
         <w:rPr>
@@ -6293,6 +6946,7 @@
         </w:rPr>
         <w:t xml:space="preserve"> </w:t>
       </w:r>
+      <w:proofErr w:type="spellStart"/>
       <w:proofErr w:type="gramStart"/>
       <w:r>
         <w:rPr>
@@ -6304,6 +6958,7 @@
         </w:rPr>
         <w:t>endl</w:t>
       </w:r>
+      <w:proofErr w:type="spellEnd"/>
       <w:r>
         <w:rPr>
           <w:rFonts w:ascii="JetBrains Mono" w:eastAsia="Times New Roman" w:hAnsi="JetBrains Mono"/>
@@ -6369,7 +7024,29 @@
           <w:szCs w:val="21"/>
           <w:lang w:val="en-US"/>
         </w:rPr>
-        <w:t xml:space="preserve"> cin </w:t>
+        <w:t xml:space="preserve"> </w:t>
+      </w:r>
+      <w:proofErr w:type="spellStart"/>
+      <w:r>
+        <w:rPr>
+          <w:rFonts w:ascii="JetBrains Mono" w:eastAsia="Times New Roman" w:hAnsi="JetBrains Mono"/>
+          <w:color w:val="F8F8F2"/>
+          <w:sz w:val="21"/>
+          <w:szCs w:val="21"/>
+          <w:lang w:val="en-US"/>
+        </w:rPr>
+        <w:t>cin</w:t>
+      </w:r>
+      <w:proofErr w:type="spellEnd"/>
+      <w:r>
+        <w:rPr>
+          <w:rFonts w:ascii="JetBrains Mono" w:eastAsia="Times New Roman" w:hAnsi="JetBrains Mono"/>
+          <w:color w:val="F8F8F2"/>
+          <w:sz w:val="21"/>
+          <w:szCs w:val="21"/>
+          <w:lang w:val="en-US"/>
+        </w:rPr>
+        <w:t xml:space="preserve"> </w:t>
       </w:r>
       <w:r>
         <w:rPr>
@@ -6536,6 +7213,7 @@
         </w:rPr>
         <w:t>!</w:t>
       </w:r>
+      <w:proofErr w:type="spellStart"/>
       <w:r>
         <w:rPr>
           <w:rFonts w:ascii="JetBrains Mono" w:eastAsia="Times New Roman" w:hAnsi="JetBrains Mono"/>
@@ -6546,6 +7224,7 @@
         </w:rPr>
         <w:t>cin</w:t>
       </w:r>
+      <w:proofErr w:type="spellEnd"/>
       <w:proofErr w:type="gramEnd"/>
       <w:r>
         <w:rPr>
@@ -6587,6 +7266,7 @@
         </w:rPr>
         <w:t>!</w:t>
       </w:r>
+      <w:proofErr w:type="spellStart"/>
       <w:r>
         <w:rPr>
           <w:rFonts w:ascii="JetBrains Mono" w:eastAsia="Times New Roman" w:hAnsi="JetBrains Mono"/>
@@ -6607,6 +7287,7 @@
         </w:rPr>
         <w:t>good</w:t>
       </w:r>
+      <w:proofErr w:type="spellEnd"/>
       <w:r>
         <w:rPr>
           <w:rFonts w:ascii="JetBrains Mono" w:eastAsia="Times New Roman" w:hAnsi="JetBrains Mono"/>
@@ -6711,7 +7392,29 @@
           <w:szCs w:val="21"/>
           <w:lang w:val="en-US"/>
         </w:rPr>
-        <w:t xml:space="preserve"> cout </w:t>
+        <w:t xml:space="preserve"> </w:t>
+      </w:r>
+      <w:proofErr w:type="spellStart"/>
+      <w:r>
+        <w:rPr>
+          <w:rFonts w:ascii="JetBrains Mono" w:eastAsia="Times New Roman" w:hAnsi="JetBrains Mono"/>
+          <w:color w:val="F8F8F2"/>
+          <w:sz w:val="21"/>
+          <w:szCs w:val="21"/>
+          <w:lang w:val="en-US"/>
+        </w:rPr>
+        <w:t>cout</w:t>
+      </w:r>
+      <w:proofErr w:type="spellEnd"/>
+      <w:r>
+        <w:rPr>
+          <w:rFonts w:ascii="JetBrains Mono" w:eastAsia="Times New Roman" w:hAnsi="JetBrains Mono"/>
+          <w:color w:val="F8F8F2"/>
+          <w:sz w:val="21"/>
+          <w:szCs w:val="21"/>
+          <w:lang w:val="en-US"/>
+        </w:rPr>
+        <w:t xml:space="preserve"> </w:t>
       </w:r>
       <w:r>
         <w:rPr>
@@ -6793,6 +7496,7 @@
         </w:rPr>
         <w:t xml:space="preserve"> </w:t>
       </w:r>
+      <w:proofErr w:type="spellStart"/>
       <w:proofErr w:type="gramStart"/>
       <w:r>
         <w:rPr>
@@ -6804,6 +7508,7 @@
         </w:rPr>
         <w:t>endl</w:t>
       </w:r>
+      <w:proofErr w:type="spellEnd"/>
       <w:r>
         <w:rPr>
           <w:rFonts w:ascii="JetBrains Mono" w:eastAsia="Times New Roman" w:hAnsi="JetBrains Mono"/>
@@ -7317,7 +8022,29 @@
           <w:szCs w:val="21"/>
           <w:lang w:val="en-US"/>
         </w:rPr>
-        <w:t xml:space="preserve"> cout </w:t>
+        <w:t xml:space="preserve"> </w:t>
+      </w:r>
+      <w:proofErr w:type="spellStart"/>
+      <w:r>
+        <w:rPr>
+          <w:rFonts w:ascii="JetBrains Mono" w:eastAsia="Times New Roman" w:hAnsi="JetBrains Mono"/>
+          <w:color w:val="F8F8F2"/>
+          <w:sz w:val="21"/>
+          <w:szCs w:val="21"/>
+          <w:lang w:val="en-US"/>
+        </w:rPr>
+        <w:t>cout</w:t>
+      </w:r>
+      <w:proofErr w:type="spellEnd"/>
+      <w:r>
+        <w:rPr>
+          <w:rFonts w:ascii="JetBrains Mono" w:eastAsia="Times New Roman" w:hAnsi="JetBrains Mono"/>
+          <w:color w:val="F8F8F2"/>
+          <w:sz w:val="21"/>
+          <w:szCs w:val="21"/>
+          <w:lang w:val="en-US"/>
+        </w:rPr>
+        <w:t xml:space="preserve"> </w:t>
       </w:r>
       <w:r>
         <w:rPr>
@@ -7399,6 +8126,7 @@
         </w:rPr>
         <w:t xml:space="preserve"> </w:t>
       </w:r>
+      <w:proofErr w:type="spellStart"/>
       <w:proofErr w:type="gramStart"/>
       <w:r>
         <w:rPr>
@@ -7410,6 +8138,7 @@
         </w:rPr>
         <w:t>endl</w:t>
       </w:r>
+      <w:proofErr w:type="spellEnd"/>
       <w:r>
         <w:rPr>
           <w:rFonts w:ascii="JetBrains Mono" w:eastAsia="Times New Roman" w:hAnsi="JetBrains Mono"/>
@@ -7923,7 +8652,29 @@
           <w:szCs w:val="21"/>
           <w:lang w:val="en-US"/>
         </w:rPr>
-        <w:t xml:space="preserve"> cout </w:t>
+        <w:t xml:space="preserve"> </w:t>
+      </w:r>
+      <w:proofErr w:type="spellStart"/>
+      <w:r>
+        <w:rPr>
+          <w:rFonts w:ascii="JetBrains Mono" w:eastAsia="Times New Roman" w:hAnsi="JetBrains Mono"/>
+          <w:color w:val="F8F8F2"/>
+          <w:sz w:val="21"/>
+          <w:szCs w:val="21"/>
+          <w:lang w:val="en-US"/>
+        </w:rPr>
+        <w:t>cout</w:t>
+      </w:r>
+      <w:proofErr w:type="spellEnd"/>
+      <w:r>
+        <w:rPr>
+          <w:rFonts w:ascii="JetBrains Mono" w:eastAsia="Times New Roman" w:hAnsi="JetBrains Mono"/>
+          <w:color w:val="F8F8F2"/>
+          <w:sz w:val="21"/>
+          <w:szCs w:val="21"/>
+          <w:lang w:val="en-US"/>
+        </w:rPr>
+        <w:t xml:space="preserve"> </w:t>
       </w:r>
       <w:r>
         <w:rPr>
@@ -8005,6 +8756,7 @@
         </w:rPr>
         <w:t xml:space="preserve"> </w:t>
       </w:r>
+      <w:proofErr w:type="spellStart"/>
       <w:proofErr w:type="gramStart"/>
       <w:r>
         <w:rPr>
@@ -8016,6 +8768,7 @@
         </w:rPr>
         <w:t>endl</w:t>
       </w:r>
+      <w:proofErr w:type="spellEnd"/>
       <w:r>
         <w:rPr>
           <w:rFonts w:ascii="JetBrains Mono" w:eastAsia="Times New Roman" w:hAnsi="JetBrains Mono"/>
@@ -8529,7 +9282,29 @@
           <w:szCs w:val="21"/>
           <w:lang w:val="en-US"/>
         </w:rPr>
-        <w:t xml:space="preserve"> cout </w:t>
+        <w:t xml:space="preserve"> </w:t>
+      </w:r>
+      <w:proofErr w:type="spellStart"/>
+      <w:r>
+        <w:rPr>
+          <w:rFonts w:ascii="JetBrains Mono" w:eastAsia="Times New Roman" w:hAnsi="JetBrains Mono"/>
+          <w:color w:val="F8F8F2"/>
+          <w:sz w:val="21"/>
+          <w:szCs w:val="21"/>
+          <w:lang w:val="en-US"/>
+        </w:rPr>
+        <w:t>cout</w:t>
+      </w:r>
+      <w:proofErr w:type="spellEnd"/>
+      <w:r>
+        <w:rPr>
+          <w:rFonts w:ascii="JetBrains Mono" w:eastAsia="Times New Roman" w:hAnsi="JetBrains Mono"/>
+          <w:color w:val="F8F8F2"/>
+          <w:sz w:val="21"/>
+          <w:szCs w:val="21"/>
+          <w:lang w:val="en-US"/>
+        </w:rPr>
+        <w:t xml:space="preserve"> </w:t>
       </w:r>
       <w:r>
         <w:rPr>
@@ -8611,6 +9386,7 @@
         </w:rPr>
         <w:t xml:space="preserve"> </w:t>
       </w:r>
+      <w:proofErr w:type="spellStart"/>
       <w:proofErr w:type="gramStart"/>
       <w:r>
         <w:rPr>
@@ -8622,6 +9398,7 @@
         </w:rPr>
         <w:t>endl</w:t>
       </w:r>
+      <w:proofErr w:type="spellEnd"/>
       <w:r>
         <w:rPr>
           <w:rFonts w:ascii="JetBrains Mono" w:eastAsia="Times New Roman" w:hAnsi="JetBrains Mono"/>
@@ -8803,7 +9580,29 @@
           <w:szCs w:val="21"/>
           <w:lang w:val="en-US"/>
         </w:rPr>
-        <w:t xml:space="preserve"> cout </w:t>
+        <w:t xml:space="preserve"> </w:t>
+      </w:r>
+      <w:proofErr w:type="spellStart"/>
+      <w:r>
+        <w:rPr>
+          <w:rFonts w:ascii="JetBrains Mono" w:eastAsia="Times New Roman" w:hAnsi="JetBrains Mono"/>
+          <w:color w:val="F8F8F2"/>
+          <w:sz w:val="21"/>
+          <w:szCs w:val="21"/>
+          <w:lang w:val="en-US"/>
+        </w:rPr>
+        <w:t>cout</w:t>
+      </w:r>
+      <w:proofErr w:type="spellEnd"/>
+      <w:r>
+        <w:rPr>
+          <w:rFonts w:ascii="JetBrains Mono" w:eastAsia="Times New Roman" w:hAnsi="JetBrains Mono"/>
+          <w:color w:val="F8F8F2"/>
+          <w:sz w:val="21"/>
+          <w:szCs w:val="21"/>
+          <w:lang w:val="en-US"/>
+        </w:rPr>
+        <w:t xml:space="preserve"> </w:t>
       </w:r>
       <w:r>
         <w:rPr>
@@ -8885,6 +9684,7 @@
         </w:rPr>
         <w:t xml:space="preserve"> </w:t>
       </w:r>
+      <w:proofErr w:type="spellStart"/>
       <w:proofErr w:type="gramStart"/>
       <w:r>
         <w:rPr>
@@ -8896,6 +9696,7 @@
         </w:rPr>
         <w:t>endl</w:t>
       </w:r>
+      <w:proofErr w:type="spellEnd"/>
       <w:r>
         <w:rPr>
           <w:rFonts w:ascii="JetBrains Mono" w:eastAsia="Times New Roman" w:hAnsi="JetBrains Mono"/>
@@ -9529,7 +10330,29 @@
           <w:szCs w:val="21"/>
           <w:lang w:val="en-US"/>
         </w:rPr>
-        <w:t xml:space="preserve"> cin </w:t>
+        <w:t xml:space="preserve"> </w:t>
+      </w:r>
+      <w:proofErr w:type="spellStart"/>
+      <w:r>
+        <w:rPr>
+          <w:rFonts w:ascii="JetBrains Mono" w:eastAsia="Times New Roman" w:hAnsi="JetBrains Mono"/>
+          <w:color w:val="F8F8F2"/>
+          <w:sz w:val="21"/>
+          <w:szCs w:val="21"/>
+          <w:lang w:val="en-US"/>
+        </w:rPr>
+        <w:t>cin</w:t>
+      </w:r>
+      <w:proofErr w:type="spellEnd"/>
+      <w:r>
+        <w:rPr>
+          <w:rFonts w:ascii="JetBrains Mono" w:eastAsia="Times New Roman" w:hAnsi="JetBrains Mono"/>
+          <w:color w:val="F8F8F2"/>
+          <w:sz w:val="21"/>
+          <w:szCs w:val="21"/>
+          <w:lang w:val="en-US"/>
+        </w:rPr>
+        <w:t xml:space="preserve"> </w:t>
       </w:r>
       <w:r>
         <w:rPr>
@@ -9716,6 +10539,7 @@
         </w:rPr>
         <w:t>!</w:t>
       </w:r>
+      <w:proofErr w:type="spellStart"/>
       <w:r>
         <w:rPr>
           <w:rFonts w:ascii="JetBrains Mono" w:eastAsia="Times New Roman" w:hAnsi="JetBrains Mono"/>
@@ -9726,6 +10550,7 @@
         </w:rPr>
         <w:t>cin</w:t>
       </w:r>
+      <w:proofErr w:type="spellEnd"/>
       <w:proofErr w:type="gramEnd"/>
       <w:r>
         <w:rPr>
@@ -9831,7 +10656,29 @@
           <w:szCs w:val="21"/>
           <w:lang w:val="en-US"/>
         </w:rPr>
-        <w:t xml:space="preserve"> cout </w:t>
+        <w:t xml:space="preserve"> </w:t>
+      </w:r>
+      <w:proofErr w:type="spellStart"/>
+      <w:r>
+        <w:rPr>
+          <w:rFonts w:ascii="JetBrains Mono" w:eastAsia="Times New Roman" w:hAnsi="JetBrains Mono"/>
+          <w:color w:val="F8F8F2"/>
+          <w:sz w:val="21"/>
+          <w:szCs w:val="21"/>
+          <w:lang w:val="en-US"/>
+        </w:rPr>
+        <w:t>cout</w:t>
+      </w:r>
+      <w:proofErr w:type="spellEnd"/>
+      <w:r>
+        <w:rPr>
+          <w:rFonts w:ascii="JetBrains Mono" w:eastAsia="Times New Roman" w:hAnsi="JetBrains Mono"/>
+          <w:color w:val="F8F8F2"/>
+          <w:sz w:val="21"/>
+          <w:szCs w:val="21"/>
+          <w:lang w:val="en-US"/>
+        </w:rPr>
+        <w:t xml:space="preserve"> </w:t>
       </w:r>
       <w:r>
         <w:rPr>
@@ -9913,6 +10760,7 @@
         </w:rPr>
         <w:t xml:space="preserve"> </w:t>
       </w:r>
+      <w:proofErr w:type="spellStart"/>
       <w:proofErr w:type="gramStart"/>
       <w:r>
         <w:rPr>
@@ -9924,6 +10772,7 @@
         </w:rPr>
         <w:t>endl</w:t>
       </w:r>
+      <w:proofErr w:type="spellEnd"/>
       <w:r>
         <w:rPr>
           <w:rFonts w:ascii="JetBrains Mono" w:eastAsia="Times New Roman" w:hAnsi="JetBrains Mono"/>
@@ -10521,7 +11370,29 @@
           <w:szCs w:val="21"/>
           <w:lang w:val="en-US"/>
         </w:rPr>
-        <w:t xml:space="preserve"> cout </w:t>
+        <w:t xml:space="preserve"> </w:t>
+      </w:r>
+      <w:proofErr w:type="spellStart"/>
+      <w:r>
+        <w:rPr>
+          <w:rFonts w:ascii="JetBrains Mono" w:eastAsia="Times New Roman" w:hAnsi="JetBrains Mono"/>
+          <w:color w:val="F8F8F2"/>
+          <w:sz w:val="21"/>
+          <w:szCs w:val="21"/>
+          <w:lang w:val="en-US"/>
+        </w:rPr>
+        <w:t>cout</w:t>
+      </w:r>
+      <w:proofErr w:type="spellEnd"/>
+      <w:r>
+        <w:rPr>
+          <w:rFonts w:ascii="JetBrains Mono" w:eastAsia="Times New Roman" w:hAnsi="JetBrains Mono"/>
+          <w:color w:val="F8F8F2"/>
+          <w:sz w:val="21"/>
+          <w:szCs w:val="21"/>
+          <w:lang w:val="en-US"/>
+        </w:rPr>
+        <w:t xml:space="preserve"> </w:t>
       </w:r>
       <w:r>
         <w:rPr>
@@ -10583,6 +11454,7 @@
         </w:rPr>
         <w:t xml:space="preserve"> </w:t>
       </w:r>
+      <w:proofErr w:type="spellStart"/>
       <w:proofErr w:type="gramStart"/>
       <w:r>
         <w:rPr>
@@ -10594,6 +11466,7 @@
         </w:rPr>
         <w:t>endl</w:t>
       </w:r>
+      <w:proofErr w:type="spellEnd"/>
       <w:r>
         <w:rPr>
           <w:rFonts w:ascii="JetBrains Mono" w:eastAsia="Times New Roman" w:hAnsi="JetBrains Mono"/>
@@ -10845,7 +11718,29 @@
           <w:szCs w:val="21"/>
           <w:lang w:val="en-US"/>
         </w:rPr>
-        <w:t xml:space="preserve"> cout </w:t>
+        <w:t xml:space="preserve"> </w:t>
+      </w:r>
+      <w:proofErr w:type="spellStart"/>
+      <w:r>
+        <w:rPr>
+          <w:rFonts w:ascii="JetBrains Mono" w:eastAsia="Times New Roman" w:hAnsi="JetBrains Mono"/>
+          <w:color w:val="F8F8F2"/>
+          <w:sz w:val="21"/>
+          <w:szCs w:val="21"/>
+          <w:lang w:val="en-US"/>
+        </w:rPr>
+        <w:t>cout</w:t>
+      </w:r>
+      <w:proofErr w:type="spellEnd"/>
+      <w:r>
+        <w:rPr>
+          <w:rFonts w:ascii="JetBrains Mono" w:eastAsia="Times New Roman" w:hAnsi="JetBrains Mono"/>
+          <w:color w:val="F8F8F2"/>
+          <w:sz w:val="21"/>
+          <w:szCs w:val="21"/>
+          <w:lang w:val="en-US"/>
+        </w:rPr>
+        <w:t xml:space="preserve"> </w:t>
       </w:r>
       <w:r>
         <w:rPr>
@@ -10907,6 +11802,7 @@
         </w:rPr>
         <w:t xml:space="preserve"> </w:t>
       </w:r>
+      <w:proofErr w:type="spellStart"/>
       <w:proofErr w:type="gramStart"/>
       <w:r>
         <w:rPr>
@@ -10918,6 +11814,7 @@
         </w:rPr>
         <w:t>endl</w:t>
       </w:r>
+      <w:proofErr w:type="spellEnd"/>
       <w:r>
         <w:rPr>
           <w:rFonts w:ascii="JetBrains Mono" w:eastAsia="Times New Roman" w:hAnsi="JetBrains Mono"/>
@@ -11139,7 +12036,29 @@
           <w:szCs w:val="21"/>
           <w:lang w:val="en-US"/>
         </w:rPr>
-        <w:t xml:space="preserve"> cout </w:t>
+        <w:t xml:space="preserve"> </w:t>
+      </w:r>
+      <w:proofErr w:type="spellStart"/>
+      <w:r>
+        <w:rPr>
+          <w:rFonts w:ascii="JetBrains Mono" w:eastAsia="Times New Roman" w:hAnsi="JetBrains Mono"/>
+          <w:color w:val="F8F8F2"/>
+          <w:sz w:val="21"/>
+          <w:szCs w:val="21"/>
+          <w:lang w:val="en-US"/>
+        </w:rPr>
+        <w:t>cout</w:t>
+      </w:r>
+      <w:proofErr w:type="spellEnd"/>
+      <w:r>
+        <w:rPr>
+          <w:rFonts w:ascii="JetBrains Mono" w:eastAsia="Times New Roman" w:hAnsi="JetBrains Mono"/>
+          <w:color w:val="F8F8F2"/>
+          <w:sz w:val="21"/>
+          <w:szCs w:val="21"/>
+          <w:lang w:val="en-US"/>
+        </w:rPr>
+        <w:t xml:space="preserve"> </w:t>
       </w:r>
       <w:r>
         <w:rPr>
@@ -11201,6 +12120,7 @@
         </w:rPr>
         <w:t xml:space="preserve"> </w:t>
       </w:r>
+      <w:proofErr w:type="spellStart"/>
       <w:proofErr w:type="gramStart"/>
       <w:r>
         <w:rPr>
@@ -11212,6 +12132,7 @@
         </w:rPr>
         <w:t>endl</w:t>
       </w:r>
+      <w:proofErr w:type="spellEnd"/>
       <w:r>
         <w:rPr>
           <w:rFonts w:ascii="JetBrains Mono" w:eastAsia="Times New Roman" w:hAnsi="JetBrains Mono"/>
@@ -11433,7 +12354,29 @@
           <w:szCs w:val="21"/>
           <w:lang w:val="en-US"/>
         </w:rPr>
-        <w:t xml:space="preserve"> cout </w:t>
+        <w:t xml:space="preserve"> </w:t>
+      </w:r>
+      <w:proofErr w:type="spellStart"/>
+      <w:r>
+        <w:rPr>
+          <w:rFonts w:ascii="JetBrains Mono" w:eastAsia="Times New Roman" w:hAnsi="JetBrains Mono"/>
+          <w:color w:val="F8F8F2"/>
+          <w:sz w:val="21"/>
+          <w:szCs w:val="21"/>
+          <w:lang w:val="en-US"/>
+        </w:rPr>
+        <w:t>cout</w:t>
+      </w:r>
+      <w:proofErr w:type="spellEnd"/>
+      <w:r>
+        <w:rPr>
+          <w:rFonts w:ascii="JetBrains Mono" w:eastAsia="Times New Roman" w:hAnsi="JetBrains Mono"/>
+          <w:color w:val="F8F8F2"/>
+          <w:sz w:val="21"/>
+          <w:szCs w:val="21"/>
+          <w:lang w:val="en-US"/>
+        </w:rPr>
+        <w:t xml:space="preserve"> </w:t>
       </w:r>
       <w:r>
         <w:rPr>
@@ -11495,6 +12438,7 @@
         </w:rPr>
         <w:t xml:space="preserve"> </w:t>
       </w:r>
+      <w:proofErr w:type="spellStart"/>
       <w:proofErr w:type="gramStart"/>
       <w:r>
         <w:rPr>
@@ -11506,6 +12450,7 @@
         </w:rPr>
         <w:t>endl</w:t>
       </w:r>
+      <w:proofErr w:type="spellEnd"/>
       <w:r>
         <w:rPr>
           <w:rFonts w:ascii="JetBrains Mono" w:eastAsia="Times New Roman" w:hAnsi="JetBrains Mono"/>
@@ -11677,7 +12622,29 @@
           <w:szCs w:val="21"/>
           <w:lang w:val="en-US"/>
         </w:rPr>
-        <w:t xml:space="preserve"> cout </w:t>
+        <w:t xml:space="preserve"> </w:t>
+      </w:r>
+      <w:proofErr w:type="spellStart"/>
+      <w:r>
+        <w:rPr>
+          <w:rFonts w:ascii="JetBrains Mono" w:eastAsia="Times New Roman" w:hAnsi="JetBrains Mono"/>
+          <w:color w:val="F8F8F2"/>
+          <w:sz w:val="21"/>
+          <w:szCs w:val="21"/>
+          <w:lang w:val="en-US"/>
+        </w:rPr>
+        <w:t>cout</w:t>
+      </w:r>
+      <w:proofErr w:type="spellEnd"/>
+      <w:r>
+        <w:rPr>
+          <w:rFonts w:ascii="JetBrains Mono" w:eastAsia="Times New Roman" w:hAnsi="JetBrains Mono"/>
+          <w:color w:val="F8F8F2"/>
+          <w:sz w:val="21"/>
+          <w:szCs w:val="21"/>
+          <w:lang w:val="en-US"/>
+        </w:rPr>
+        <w:t xml:space="preserve"> </w:t>
       </w:r>
       <w:r>
         <w:rPr>
@@ -11739,6 +12706,7 @@
         </w:rPr>
         <w:t xml:space="preserve"> </w:t>
       </w:r>
+      <w:proofErr w:type="spellStart"/>
       <w:proofErr w:type="gramStart"/>
       <w:r>
         <w:rPr>
@@ -11750,6 +12718,7 @@
         </w:rPr>
         <w:t>endl</w:t>
       </w:r>
+      <w:proofErr w:type="spellEnd"/>
       <w:r>
         <w:rPr>
           <w:rFonts w:ascii="JetBrains Mono" w:eastAsia="Times New Roman" w:hAnsi="JetBrains Mono"/>
@@ -13078,6 +14047,77 @@
       <w:lang w:val="ru-RU"/>
     </w:rPr>
   </w:style>
+  <w:style w:type="paragraph" w:styleId="TOCHeading">
+    <w:name w:val="TOC Heading"/>
+    <w:basedOn w:val="Heading1"/>
+    <w:next w:val="Normal"/>
+    <w:uiPriority w:val="39"/>
+    <w:unhideWhenUsed/>
+    <w:qFormat/>
+    <w:rsid w:val="001C0C00"/>
+    <w:pPr>
+      <w:suppressAutoHyphens w:val="0"/>
+      <w:spacing w:line="259" w:lineRule="auto"/>
+      <w:ind w:firstLine="0"/>
+      <w:jc w:val="left"/>
+      <w:outlineLvl w:val="9"/>
+    </w:pPr>
+    <w:rPr>
+      <w:rFonts w:asciiTheme="majorHAnsi" w:eastAsiaTheme="majorEastAsia" w:hAnsiTheme="majorHAnsi" w:cstheme="majorBidi"/>
+      <w:b w:val="0"/>
+      <w:color w:val="2F5496" w:themeColor="accent1" w:themeShade="BF"/>
+      <w:lang w:val="en-US"/>
+    </w:rPr>
+  </w:style>
+  <w:style w:type="paragraph" w:styleId="TOC1">
+    <w:name w:val="toc 1"/>
+    <w:basedOn w:val="Normal"/>
+    <w:next w:val="Normal"/>
+    <w:autoRedefine/>
+    <w:uiPriority w:val="39"/>
+    <w:unhideWhenUsed/>
+    <w:rsid w:val="001C0C00"/>
+    <w:pPr>
+      <w:spacing w:after="100"/>
+    </w:pPr>
+  </w:style>
+  <w:style w:type="paragraph" w:styleId="TOC3">
+    <w:name w:val="toc 3"/>
+    <w:basedOn w:val="Normal"/>
+    <w:next w:val="Normal"/>
+    <w:autoRedefine/>
+    <w:uiPriority w:val="39"/>
+    <w:unhideWhenUsed/>
+    <w:rsid w:val="001C0C00"/>
+    <w:pPr>
+      <w:spacing w:after="100"/>
+      <w:ind w:left="560"/>
+    </w:pPr>
+  </w:style>
+  <w:style w:type="paragraph" w:styleId="TOC2">
+    <w:name w:val="toc 2"/>
+    <w:basedOn w:val="Normal"/>
+    <w:next w:val="Normal"/>
+    <w:autoRedefine/>
+    <w:uiPriority w:val="39"/>
+    <w:unhideWhenUsed/>
+    <w:rsid w:val="001C0C00"/>
+    <w:pPr>
+      <w:spacing w:after="100"/>
+      <w:ind w:left="280"/>
+    </w:pPr>
+  </w:style>
+  <w:style w:type="character" w:styleId="Hyperlink">
+    <w:name w:val="Hyperlink"/>
+    <w:basedOn w:val="DefaultParagraphFont"/>
+    <w:uiPriority w:val="99"/>
+    <w:unhideWhenUsed/>
+    <w:rsid w:val="001C0C00"/>
+    <w:rPr>
+      <w:color w:val="0563C1" w:themeColor="hyperlink"/>
+      <w:u w:val="single"/>
+    </w:rPr>
+  </w:style>
 </w:styles>
 </file>
 

</xml_diff>